<commit_message>
TS 1.3 1.4 Pada Paatam Tamil PDFs
</commit_message>
<xml_diff>
--- a/TS-Padam/TS-1.3/TS 1.3 Baraha Pada Paatam.docx
+++ b/TS-Padam/TS-1.3/TS 1.3 Baraha Pada Paatam.docx
@@ -1,6 +1,6 @@
 
 <file path=word/document.xml><?xml version="1.0" encoding="utf-8"?>
-<w:document xmlns:wpc="http://schemas.microsoft.com/office/word/2010/wordprocessingCanvas" xmlns:mc="http://schemas.openxmlformats.org/markup-compatibility/2006" xmlns:o="urn:schemas-microsoft-com:office:office" xmlns:r="http://schemas.openxmlformats.org/officeDocument/2006/relationships" xmlns:m="http://schemas.openxmlformats.org/officeDocument/2006/math" xmlns:v="urn:schemas-microsoft-com:vml" xmlns:wp14="http://schemas.microsoft.com/office/word/2010/wordprocessingDrawing" xmlns:wp="http://schemas.openxmlformats.org/drawingml/2006/wordprocessingDrawing" xmlns:w10="urn:schemas-microsoft-com:office:word" xmlns:w="http://schemas.openxmlformats.org/wordprocessingml/2006/main" xmlns:w14="http://schemas.microsoft.com/office/word/2010/wordml" xmlns:w15="http://schemas.microsoft.com/office/word/2012/wordml" xmlns:wpg="http://schemas.microsoft.com/office/word/2010/wordprocessingGroup" xmlns:wpi="http://schemas.microsoft.com/office/word/2010/wordprocessingInk" xmlns:wne="http://schemas.microsoft.com/office/word/2006/wordml" xmlns:wps="http://schemas.microsoft.com/office/word/2010/wordprocessingShape" mc:Ignorable="w14 w15 wp14">
+<w:document xmlns:wpc="http://schemas.microsoft.com/office/word/2010/wordprocessingCanvas" xmlns:cx="http://schemas.microsoft.com/office/drawing/2014/chartex" xmlns:cx1="http://schemas.microsoft.com/office/drawing/2015/9/8/chartex" xmlns:cx2="http://schemas.microsoft.com/office/drawing/2015/10/21/chartex" xmlns:cx3="http://schemas.microsoft.com/office/drawing/2016/5/9/chartex" xmlns:cx4="http://schemas.microsoft.com/office/drawing/2016/5/10/chartex" xmlns:cx5="http://schemas.microsoft.com/office/drawing/2016/5/11/chartex" xmlns:cx6="http://schemas.microsoft.com/office/drawing/2016/5/12/chartex" xmlns:cx7="http://schemas.microsoft.com/office/drawing/2016/5/13/chartex" xmlns:cx8="http://schemas.microsoft.com/office/drawing/2016/5/14/chartex" xmlns:mc="http://schemas.openxmlformats.org/markup-compatibility/2006" xmlns:aink="http://schemas.microsoft.com/office/drawing/2016/ink" xmlns:am3d="http://schemas.microsoft.com/office/drawing/2017/model3d" xmlns:o="urn:schemas-microsoft-com:office:office" xmlns:oel="http://schemas.microsoft.com/office/2019/extlst" xmlns:r="http://schemas.openxmlformats.org/officeDocument/2006/relationships" xmlns:m="http://schemas.openxmlformats.org/officeDocument/2006/math" xmlns:v="urn:schemas-microsoft-com:vml" xmlns:wp14="http://schemas.microsoft.com/office/word/2010/wordprocessingDrawing" xmlns:wp="http://schemas.openxmlformats.org/drawingml/2006/wordprocessingDrawing" xmlns:w10="urn:schemas-microsoft-com:office:word" xmlns:w="http://schemas.openxmlformats.org/wordprocessingml/2006/main" xmlns:w14="http://schemas.microsoft.com/office/word/2010/wordml" xmlns:w15="http://schemas.microsoft.com/office/word/2012/wordml" xmlns:w16cex="http://schemas.microsoft.com/office/word/2018/wordml/cex" xmlns:w16cid="http://schemas.microsoft.com/office/word/2016/wordml/cid" xmlns:w16="http://schemas.microsoft.com/office/word/2018/wordml" xmlns:w16du="http://schemas.microsoft.com/office/word/2023/wordml/word16du" xmlns:w16sdtdh="http://schemas.microsoft.com/office/word/2020/wordml/sdtdatahash" xmlns:w16se="http://schemas.microsoft.com/office/word/2015/wordml/symex" xmlns:wpg="http://schemas.microsoft.com/office/word/2010/wordprocessingGroup" xmlns:wpi="http://schemas.microsoft.com/office/word/2010/wordprocessingInk" xmlns:wne="http://schemas.microsoft.com/office/word/2006/wordml" xmlns:wps="http://schemas.microsoft.com/office/word/2010/wordprocessingShape" mc:Ignorable="w14 w15 w16se w16cid w16 w16cex w16sdtdh w16du wp14">
   <w:body>
     <w:p>
       <w:pPr>
@@ -397,76 +397,32 @@
           <w:lang w:bidi="hi-IN"/>
         </w:rPr>
         <w:lastRenderedPageBreak/>
-        <w:t xml:space="preserve">OM namaH paramAtmanE, </w:t>
-      </w:r>
-      <w:proofErr w:type="gramStart"/>
-      <w:r>
-        <w:rPr>
-          <w:rFonts w:ascii="Arial" w:hAnsi="Arial" w:cs="Arial"/>
-          <w:color w:val="000000"/>
-          <w:sz w:val="36"/>
-          <w:szCs w:val="36"/>
-          <w:lang w:bidi="hi-IN"/>
-        </w:rPr>
-        <w:t>SrI</w:t>
-      </w:r>
-      <w:proofErr w:type="gramEnd"/>
-      <w:r>
-        <w:rPr>
-          <w:rFonts w:ascii="Arial" w:hAnsi="Arial" w:cs="Arial"/>
-          <w:color w:val="000000"/>
-          <w:sz w:val="36"/>
-          <w:szCs w:val="36"/>
-          <w:lang w:bidi="hi-IN"/>
-        </w:rPr>
-        <w:t xml:space="preserve"> mahAgaNapatayE namaH,</w:t>
-      </w:r>
-    </w:p>
-    <w:p>
-      <w:pPr>
-        <w:autoSpaceDE w:val="0"/>
-        <w:autoSpaceDN w:val="0"/>
-        <w:adjustRightInd w:val="0"/>
-        <w:spacing w:after="0" w:line="240" w:lineRule="auto"/>
-        <w:rPr>
-          <w:rFonts w:ascii="Arial" w:hAnsi="Arial" w:cs="Arial"/>
-          <w:color w:val="000000"/>
-          <w:sz w:val="36"/>
-          <w:szCs w:val="36"/>
-          <w:lang w:bidi="hi-IN"/>
-        </w:rPr>
-      </w:pPr>
-      <w:r>
-        <w:rPr>
-          <w:rFonts w:ascii="Arial" w:hAnsi="Arial" w:cs="Arial"/>
-          <w:color w:val="000000"/>
-          <w:sz w:val="36"/>
-          <w:szCs w:val="36"/>
-          <w:lang w:bidi="hi-IN"/>
-        </w:rPr>
-        <w:t xml:space="preserve">SrI </w:t>
-      </w:r>
-      <w:proofErr w:type="gramStart"/>
-      <w:r>
-        <w:rPr>
-          <w:rFonts w:ascii="Arial" w:hAnsi="Arial" w:cs="Arial"/>
-          <w:color w:val="000000"/>
-          <w:sz w:val="36"/>
-          <w:szCs w:val="36"/>
-          <w:lang w:bidi="hi-IN"/>
-        </w:rPr>
-        <w:t>guruByO</w:t>
-      </w:r>
-      <w:proofErr w:type="gramEnd"/>
-      <w:r>
-        <w:rPr>
-          <w:rFonts w:ascii="Arial" w:hAnsi="Arial" w:cs="Arial"/>
-          <w:color w:val="000000"/>
-          <w:sz w:val="36"/>
-          <w:szCs w:val="36"/>
-          <w:lang w:bidi="hi-IN"/>
-        </w:rPr>
-        <w:t xml:space="preserve"> namaH || haqriqH OM</w:t>
+        <w:t>OM namaH paramAtmanE, SrI mahAgaNapatayE namaH,</w:t>
+      </w:r>
+    </w:p>
+    <w:p>
+      <w:pPr>
+        <w:autoSpaceDE w:val="0"/>
+        <w:autoSpaceDN w:val="0"/>
+        <w:adjustRightInd w:val="0"/>
+        <w:spacing w:after="0" w:line="240" w:lineRule="auto"/>
+        <w:rPr>
+          <w:rFonts w:ascii="Arial" w:hAnsi="Arial" w:cs="Arial"/>
+          <w:color w:val="000000"/>
+          <w:sz w:val="36"/>
+          <w:szCs w:val="36"/>
+          <w:lang w:bidi="hi-IN"/>
+        </w:rPr>
+      </w:pPr>
+      <w:r>
+        <w:rPr>
+          <w:rFonts w:ascii="Arial" w:hAnsi="Arial" w:cs="Arial"/>
+          <w:color w:val="000000"/>
+          <w:sz w:val="36"/>
+          <w:szCs w:val="36"/>
+          <w:lang w:bidi="hi-IN"/>
+        </w:rPr>
+        <w:t>SrI guruByO namaH || haqriqH OM</w:t>
       </w:r>
     </w:p>
     <w:p>
@@ -846,27 +802,15 @@
           <w:lang w:bidi="hi-IN"/>
         </w:rPr>
       </w:pPr>
-      <w:proofErr w:type="gramStart"/>
-      <w:r>
-        <w:rPr>
-          <w:rFonts w:ascii="Arial" w:hAnsi="Arial" w:cs="Arial"/>
-          <w:color w:val="000000"/>
-          <w:sz w:val="36"/>
-          <w:szCs w:val="36"/>
-          <w:lang w:bidi="hi-IN"/>
-        </w:rPr>
-        <w:t>( dvESha</w:t>
-      </w:r>
-      <w:proofErr w:type="gramEnd"/>
-      <w:r>
-        <w:rPr>
-          <w:rFonts w:ascii="Arial" w:hAnsi="Arial" w:cs="Arial"/>
-          <w:color w:val="000000"/>
-          <w:sz w:val="36"/>
-          <w:szCs w:val="36"/>
-          <w:lang w:bidi="hi-IN"/>
-        </w:rPr>
-        <w:t># - iqmA - aqShTAda#Sa ca ) (A1)</w:t>
+      <w:r>
+        <w:rPr>
+          <w:rFonts w:ascii="Arial" w:hAnsi="Arial" w:cs="Arial"/>
+          <w:color w:val="000000"/>
+          <w:sz w:val="36"/>
+          <w:szCs w:val="36"/>
+          <w:lang w:bidi="hi-IN"/>
+        </w:rPr>
+        <w:t>( dvESha# - iqmA - aqShTAda#Sa ca ) (A1)</w:t>
       </w:r>
     </w:p>
     <w:p>
@@ -1144,27 +1088,15 @@
           <w:lang w:bidi="hi-IN"/>
         </w:rPr>
       </w:pPr>
-      <w:proofErr w:type="gramStart"/>
-      <w:r>
-        <w:rPr>
-          <w:rFonts w:ascii="Arial" w:hAnsi="Arial" w:cs="Arial"/>
-          <w:color w:val="000000"/>
-          <w:sz w:val="36"/>
-          <w:szCs w:val="36"/>
-          <w:lang w:bidi="hi-IN"/>
-        </w:rPr>
-        <w:t>( haqntE</w:t>
-      </w:r>
-      <w:proofErr w:type="gramEnd"/>
-      <w:r>
-        <w:rPr>
-          <w:rFonts w:ascii="Arial" w:hAnsi="Arial" w:cs="Arial"/>
-          <w:color w:val="000000"/>
-          <w:sz w:val="36"/>
-          <w:szCs w:val="36"/>
-          <w:lang w:bidi="hi-IN"/>
-        </w:rPr>
-        <w:t xml:space="preserve"> - ndrA#yaq dvE ca# ) (A2)</w:t>
+      <w:r>
+        <w:rPr>
+          <w:rFonts w:ascii="Arial" w:hAnsi="Arial" w:cs="Arial"/>
+          <w:color w:val="000000"/>
+          <w:sz w:val="36"/>
+          <w:szCs w:val="36"/>
+          <w:lang w:bidi="hi-IN"/>
+        </w:rPr>
+        <w:t>( haqntE - ndrA#yaq dvE ca# ) (A2)</w:t>
       </w:r>
     </w:p>
     <w:p>
@@ -1295,29 +1227,7 @@
           <w:szCs w:val="36"/>
           <w:lang w:bidi="hi-IN"/>
         </w:rPr>
-        <w:t>(</w:t>
-      </w:r>
-      <w:proofErr w:type="gramStart"/>
-      <w:r>
-        <w:rPr>
-          <w:rFonts w:ascii="Arial" w:hAnsi="Arial" w:cs="Arial"/>
-          <w:color w:val="000000"/>
-          <w:sz w:val="36"/>
-          <w:szCs w:val="36"/>
-          <w:lang w:bidi="hi-IN"/>
-        </w:rPr>
-        <w:t>anI#</w:t>
-      </w:r>
-      <w:proofErr w:type="gramEnd"/>
-      <w:r>
-        <w:rPr>
-          <w:rFonts w:ascii="Arial" w:hAnsi="Arial" w:cs="Arial"/>
-          <w:color w:val="000000"/>
-          <w:sz w:val="36"/>
-          <w:szCs w:val="36"/>
-          <w:lang w:bidi="hi-IN"/>
-        </w:rPr>
-        <w:t>kEnAq - ShTau ca#) (A3)</w:t>
+        <w:t>(anI#kEnAq - ShTau ca#) (A3)</w:t>
       </w:r>
     </w:p>
     <w:p>
@@ -1568,29 +1478,7 @@
           <w:szCs w:val="36"/>
           <w:lang w:bidi="hi-IN"/>
         </w:rPr>
-        <w:t>(</w:t>
-      </w:r>
-      <w:proofErr w:type="gramStart"/>
-      <w:r>
-        <w:rPr>
-          <w:rFonts w:ascii="Arial" w:hAnsi="Arial" w:cs="Arial"/>
-          <w:color w:val="000000"/>
-          <w:sz w:val="36"/>
-          <w:szCs w:val="36"/>
-          <w:lang w:bidi="hi-IN"/>
-        </w:rPr>
-        <w:t>gAqtuqvidaq</w:t>
-      </w:r>
-      <w:proofErr w:type="gramEnd"/>
-      <w:r>
-        <w:rPr>
-          <w:rFonts w:ascii="Arial" w:hAnsi="Arial" w:cs="Arial"/>
-          <w:color w:val="000000"/>
-          <w:sz w:val="36"/>
-          <w:szCs w:val="36"/>
-          <w:lang w:bidi="hi-IN"/>
-        </w:rPr>
-        <w:t xml:space="preserve"> - ByE - ka#tri(gm)Sacca) (A4)</w:t>
+        <w:t>(gAqtuqvidaq - ByE - ka#tri(gm)Sacca) (A4)</w:t>
       </w:r>
     </w:p>
     <w:p>
@@ -1747,7 +1635,6 @@
           <w:lang w:bidi="hi-IN"/>
         </w:rPr>
       </w:pPr>
-      <w:proofErr w:type="gramStart"/>
       <w:r>
         <w:rPr>
           <w:rFonts w:ascii="Arial" w:hAnsi="Arial" w:cs="Arial"/>
@@ -1757,55 +1644,32 @@
           <w:lang w:bidi="hi-IN"/>
         </w:rPr>
         <w:lastRenderedPageBreak/>
-        <w:t>svadhi#</w:t>
-      </w:r>
-      <w:proofErr w:type="gramEnd"/>
-      <w:r>
-        <w:rPr>
-          <w:rFonts w:ascii="Arial" w:hAnsi="Arial" w:cs="Arial"/>
-          <w:color w:val="000000"/>
-          <w:sz w:val="36"/>
-          <w:szCs w:val="36"/>
-          <w:lang w:bidi="hi-IN"/>
-        </w:rPr>
-        <w:t xml:space="preserve">tiqritiq sva - dhiqtiqH | tEti#jAnaH | praqNiqnAyEti# pra - niqnAya# | maqhaqtE | sauBa#gAya | acCi#nnaH | rAya#H | </w:t>
-      </w:r>
-    </w:p>
-    <w:p>
-      <w:pPr>
-        <w:autoSpaceDE w:val="0"/>
-        <w:autoSpaceDN w:val="0"/>
-        <w:adjustRightInd w:val="0"/>
-        <w:spacing w:after="0" w:line="240" w:lineRule="auto"/>
-        <w:rPr>
-          <w:rFonts w:ascii="Arial" w:hAnsi="Arial" w:cs="Arial"/>
-          <w:color w:val="000000"/>
-          <w:sz w:val="36"/>
-          <w:szCs w:val="36"/>
-          <w:lang w:bidi="hi-IN"/>
-        </w:rPr>
-      </w:pPr>
-      <w:proofErr w:type="gramStart"/>
-      <w:r>
-        <w:rPr>
-          <w:rFonts w:ascii="Arial" w:hAnsi="Arial" w:cs="Arial"/>
-          <w:color w:val="000000"/>
-          <w:sz w:val="36"/>
-          <w:szCs w:val="36"/>
-          <w:lang w:bidi="hi-IN"/>
-        </w:rPr>
-        <w:t>suqvIraq</w:t>
-      </w:r>
-      <w:proofErr w:type="gramEnd"/>
-      <w:r>
-        <w:rPr>
-          <w:rFonts w:ascii="Arial" w:hAnsi="Arial" w:cs="Arial"/>
-          <w:color w:val="000000"/>
-          <w:sz w:val="36"/>
-          <w:szCs w:val="36"/>
-          <w:lang w:bidi="hi-IN"/>
-        </w:rPr>
-        <w:t xml:space="preserve"> iti# su - vIra#H || 9 (60) (yaM - daSa# ca) (A5)</w:t>
+        <w:t xml:space="preserve">svadhi#tiqritiq sva - dhiqtiqH | tEti#jAnaH | praqNiqnAyEti# pra - niqnAya# | maqhaqtE | sauBa#gAya | acCi#nnaH | rAya#H | </w:t>
+      </w:r>
+    </w:p>
+    <w:p>
+      <w:pPr>
+        <w:autoSpaceDE w:val="0"/>
+        <w:autoSpaceDN w:val="0"/>
+        <w:adjustRightInd w:val="0"/>
+        <w:spacing w:after="0" w:line="240" w:lineRule="auto"/>
+        <w:rPr>
+          <w:rFonts w:ascii="Arial" w:hAnsi="Arial" w:cs="Arial"/>
+          <w:color w:val="000000"/>
+          <w:sz w:val="36"/>
+          <w:szCs w:val="36"/>
+          <w:lang w:bidi="hi-IN"/>
+        </w:rPr>
+      </w:pPr>
+      <w:r>
+        <w:rPr>
+          <w:rFonts w:ascii="Arial" w:hAnsi="Arial" w:cs="Arial"/>
+          <w:color w:val="000000"/>
+          <w:sz w:val="36"/>
+          <w:szCs w:val="36"/>
+          <w:lang w:bidi="hi-IN"/>
+        </w:rPr>
+        <w:t>suqvIraq iti# su - vIra#H || 9 (60) (yaM - daSa# ca) (A5)</w:t>
       </w:r>
     </w:p>
     <w:p>
@@ -2131,29 +1995,7 @@
           <w:szCs w:val="36"/>
           <w:lang w:bidi="hi-IN"/>
         </w:rPr>
-        <w:t>(</w:t>
-      </w:r>
-      <w:proofErr w:type="gramStart"/>
-      <w:r>
-        <w:rPr>
-          <w:rFonts w:ascii="Arial" w:hAnsi="Arial" w:cs="Arial"/>
-          <w:color w:val="000000"/>
-          <w:sz w:val="36"/>
-          <w:szCs w:val="36"/>
-          <w:lang w:bidi="hi-IN"/>
-        </w:rPr>
-        <w:t>uqSmaqsIq</w:t>
-      </w:r>
-      <w:proofErr w:type="gramEnd"/>
-      <w:r>
-        <w:rPr>
-          <w:rFonts w:ascii="Arial" w:hAnsi="Arial" w:cs="Arial"/>
-          <w:color w:val="000000"/>
-          <w:sz w:val="36"/>
-          <w:szCs w:val="36"/>
-          <w:lang w:bidi="hi-IN"/>
-        </w:rPr>
-        <w:t xml:space="preserve"> - pOShaqmE - kAqnna vi(gm)#SaqtiSca#) (A6)</w:t>
+        <w:t>(uqSmaqsIq - pOShaqmE - kAqnna vi(gm)#SaqtiSca#) (A6)</w:t>
       </w:r>
     </w:p>
     <w:p>
@@ -2348,29 +2190,7 @@
           <w:szCs w:val="36"/>
           <w:lang w:bidi="hi-IN"/>
         </w:rPr>
-        <w:t>(Bava#taq - mEka#</w:t>
-      </w:r>
-      <w:proofErr w:type="gramStart"/>
-      <w:r>
-        <w:rPr>
-          <w:rFonts w:ascii="Arial" w:hAnsi="Arial" w:cs="Arial"/>
-          <w:color w:val="000000"/>
-          <w:sz w:val="36"/>
-          <w:szCs w:val="36"/>
-          <w:lang w:bidi="hi-IN"/>
-        </w:rPr>
-        <w:t>tri(</w:t>
-      </w:r>
-      <w:proofErr w:type="gramEnd"/>
-      <w:r>
-        <w:rPr>
-          <w:rFonts w:ascii="Arial" w:hAnsi="Arial" w:cs="Arial"/>
-          <w:color w:val="000000"/>
-          <w:sz w:val="36"/>
-          <w:szCs w:val="36"/>
-          <w:lang w:bidi="hi-IN"/>
-        </w:rPr>
-        <w:t>gm)Sacca) (A7)</w:t>
+        <w:t>(Bava#taq - mEka#tri(gm)Sacca) (A7)</w:t>
       </w:r>
     </w:p>
     <w:p>
@@ -2551,29 +2371,7 @@
           <w:szCs w:val="36"/>
           <w:lang w:bidi="hi-IN"/>
         </w:rPr>
-        <w:t>(</w:t>
-      </w:r>
-      <w:proofErr w:type="gramStart"/>
-      <w:r>
-        <w:rPr>
-          <w:rFonts w:ascii="Arial" w:hAnsi="Arial" w:cs="Arial"/>
-          <w:color w:val="000000"/>
-          <w:sz w:val="36"/>
-          <w:szCs w:val="36"/>
-          <w:lang w:bidi="hi-IN"/>
-        </w:rPr>
-        <w:t>dEqvanaq</w:t>
-      </w:r>
-      <w:proofErr w:type="gramEnd"/>
-      <w:r>
-        <w:rPr>
-          <w:rFonts w:ascii="Arial" w:hAnsi="Arial" w:cs="Arial"/>
-          <w:color w:val="000000"/>
-          <w:sz w:val="36"/>
-          <w:szCs w:val="36"/>
-          <w:lang w:bidi="hi-IN"/>
-        </w:rPr>
-        <w:t xml:space="preserve"> - catu#ScatvAri(gm)Sacca) (A8)</w:t>
+        <w:t>(dEqvanaq - catu#ScatvAri(gm)Sacca) (A8)</w:t>
       </w:r>
     </w:p>
     <w:p>
@@ -2754,7 +2552,27 @@
           <w:szCs w:val="36"/>
           <w:lang w:bidi="hi-IN"/>
         </w:rPr>
-        <w:t>Sam | OSha#dhIByaq ityOShA#dha - ByaqH | Sam | pRuqthiqvyai | Sam | ahO$ByAqmityaha#H - ByAqm | OSha#dhE | trAya#sva | Eqnaqm | svadhi#taq itiq sva - dhiqtEq | mA | Eqnaqm | hiq(gm)qsIqH | rakSha#sAm | BAqgaH | aqsiq | iqdam | aqham | rakSha#H | aqdhaqmam | tama#H | naqyAqmiq | yaH | aqsmAn | dvEShTi# | yam | caq | vaqyam | dviqShmaH | iqdam | Eqnaqm | aqdhaqmam | tama#H | naqyAqmiq | iqShE | tvAq | GRuqtEna# | dyAqvAqpRuqthiqvIq iti# dyAvA - pRuqthiqvIq | prEti# | UqrNvAqthAqm | acCi#nnaH | rAya#H | suqvIraq iti# su - vIra#H | uqru | aqntari#kSham | anviti# | iqhiq | vAyOq iti# | vIti# | iqh</w:t>
+        <w:t>Sam | OSha#dhIByaq ityOShA#dh</w:t>
+      </w:r>
+      <w:r>
+        <w:rPr>
+          <w:rFonts w:ascii="Arial" w:hAnsi="Arial" w:cs="Arial"/>
+          <w:color w:val="000000"/>
+          <w:sz w:val="36"/>
+          <w:szCs w:val="36"/>
+          <w:lang w:bidi="hi-IN"/>
+        </w:rPr>
+        <w:t>i</w:t>
+      </w:r>
+      <w:r>
+        <w:rPr>
+          <w:rFonts w:ascii="Arial" w:hAnsi="Arial" w:cs="Arial"/>
+          <w:color w:val="000000"/>
+          <w:sz w:val="36"/>
+          <w:szCs w:val="36"/>
+          <w:lang w:bidi="hi-IN"/>
+        </w:rPr>
+        <w:t xml:space="preserve"> - ByaqH | Sam | pRuqthiqvyai | Sam | ahO$ByAqmityaha#H - ByAqm | OSha#dhE | trAya#sva | Eqnaqm | svadhi#taq itiq sva - dhiqtEq | mA | Eqnaqm | hiq(gm)qsIqH | rakSha#sAm | BAqgaH | aqsiq | iqdam | aqham | rakSha#H | aqdhaqmam | tama#H | naqyAqmiq | yaH | aqsmAn | dvEShTi# | yam | caq | vaqyam | dviqShmaH | iqdam | Eqnaqm | aqdhaqmam | tama#H | naqyAqmiq | iqShE | tvAq | GRuqtEna# | dyAqvAqpRuqthiqvIq iti# dyAvA - pRuqthiqvIq | prEti# | UqrNvAqthAqm | acCi#nnaH | rAya#H | suqvIraq iti# su - vIra#H | uqru | aqntari#kSham | anviti# | iqhiq | vAyOq iti# | vIti# | iqh</w:t>
       </w:r>
       <w:r>
         <w:rPr>
@@ -2786,8 +2604,6 @@
         </w:rPr>
         <w:t>U</w:t>
       </w:r>
-      <w:bookmarkStart w:id="0" w:name="_GoBack"/>
-      <w:bookmarkEnd w:id="0"/>
       <w:r>
         <w:rPr>
           <w:rFonts w:ascii="Arial" w:hAnsi="Arial" w:cs="Arial"/>
@@ -2841,29 +2657,7 @@
           <w:szCs w:val="36"/>
           <w:lang w:bidi="hi-IN"/>
         </w:rPr>
-        <w:t>(</w:t>
-      </w:r>
-      <w:proofErr w:type="gramStart"/>
-      <w:r>
-        <w:rPr>
-          <w:rFonts w:ascii="Arial" w:hAnsi="Arial" w:cs="Arial"/>
-          <w:color w:val="000000"/>
-          <w:sz w:val="36"/>
-          <w:szCs w:val="36"/>
-          <w:lang w:bidi="hi-IN"/>
-        </w:rPr>
-        <w:t>aqdByO</w:t>
-      </w:r>
-      <w:proofErr w:type="gramEnd"/>
-      <w:r>
-        <w:rPr>
-          <w:rFonts w:ascii="Arial" w:hAnsi="Arial" w:cs="Arial"/>
-          <w:color w:val="000000"/>
-          <w:sz w:val="36"/>
-          <w:szCs w:val="36"/>
-          <w:lang w:bidi="hi-IN"/>
-        </w:rPr>
-        <w:t xml:space="preserve"> - vIhiq - pa~jca# ca) (A9)</w:t>
+        <w:t>(aqdByO - vIhiq - pa~jca# ca) (A9)</w:t>
       </w:r>
     </w:p>
     <w:p>
@@ -3049,29 +2843,7 @@
           <w:szCs w:val="36"/>
           <w:lang w:bidi="hi-IN"/>
         </w:rPr>
-        <w:t>(</w:t>
-      </w:r>
-      <w:proofErr w:type="gramStart"/>
-      <w:r>
-        <w:rPr>
-          <w:rFonts w:ascii="Arial" w:hAnsi="Arial" w:cs="Arial"/>
-          <w:color w:val="000000"/>
-          <w:sz w:val="36"/>
-          <w:szCs w:val="36"/>
-          <w:lang w:bidi="hi-IN"/>
-        </w:rPr>
-        <w:t>vA#</w:t>
-      </w:r>
-      <w:proofErr w:type="gramEnd"/>
-      <w:r>
-        <w:rPr>
-          <w:rFonts w:ascii="Arial" w:hAnsi="Arial" w:cs="Arial"/>
-          <w:color w:val="000000"/>
-          <w:sz w:val="36"/>
-          <w:szCs w:val="36"/>
-          <w:lang w:bidi="hi-IN"/>
-        </w:rPr>
-        <w:t>tasyAq - ShTAvi(gm)#SatiSca) (A10)</w:t>
+        <w:t>(vA#tasyAq - ShTAvi(gm)#SatiSca) (A10)</w:t>
       </w:r>
     </w:p>
     <w:p>
@@ -3252,29 +3024,7 @@
           <w:szCs w:val="36"/>
           <w:lang w:bidi="hi-IN"/>
         </w:rPr>
-        <w:t>(</w:t>
-      </w:r>
-      <w:proofErr w:type="gramStart"/>
-      <w:r>
-        <w:rPr>
-          <w:rFonts w:ascii="Arial" w:hAnsi="Arial" w:cs="Arial"/>
-          <w:color w:val="000000"/>
-          <w:sz w:val="36"/>
-          <w:szCs w:val="36"/>
-          <w:lang w:bidi="hi-IN"/>
-        </w:rPr>
-        <w:t>aqsiq</w:t>
-      </w:r>
-      <w:proofErr w:type="gramEnd"/>
-      <w:r>
-        <w:rPr>
-          <w:rFonts w:ascii="Arial" w:hAnsi="Arial" w:cs="Arial"/>
-          <w:color w:val="000000"/>
-          <w:sz w:val="36"/>
-          <w:szCs w:val="36"/>
-          <w:lang w:bidi="hi-IN"/>
-        </w:rPr>
-        <w:t xml:space="preserve"> - ShaDvi(gm)#SatiSca )(A11) </w:t>
+        <w:t xml:space="preserve">(aqsiq - ShaDvi(gm)#SatiSca )(A11) </w:t>
       </w:r>
     </w:p>
     <w:p>
@@ -3537,74 +3287,40 @@
           <w:lang w:bidi="hi-IN"/>
         </w:rPr>
       </w:pPr>
-      <w:proofErr w:type="gramStart"/>
-      <w:r>
-        <w:rPr>
-          <w:rFonts w:ascii="Arial" w:hAnsi="Arial" w:cs="Arial"/>
-          <w:color w:val="000000"/>
-          <w:sz w:val="36"/>
-          <w:szCs w:val="36"/>
-          <w:lang w:bidi="hi-IN"/>
-        </w:rPr>
-        <w:t>yam</w:t>
-      </w:r>
-      <w:proofErr w:type="gramEnd"/>
-      <w:r>
-        <w:rPr>
-          <w:rFonts w:ascii="Arial" w:hAnsi="Arial" w:cs="Arial"/>
-          <w:color w:val="000000"/>
-          <w:sz w:val="36"/>
-          <w:szCs w:val="36"/>
-          <w:lang w:bidi="hi-IN"/>
-        </w:rPr>
-        <w:t xml:space="preserve"> | juqnAH || saH | yantA$ | SaSva#tIH | iSha#H || 23 (47)</w:t>
-      </w:r>
-    </w:p>
-    <w:p>
-      <w:pPr>
-        <w:autoSpaceDE w:val="0"/>
-        <w:autoSpaceDN w:val="0"/>
-        <w:adjustRightInd w:val="0"/>
-        <w:spacing w:after="0" w:line="240" w:lineRule="auto"/>
-        <w:rPr>
-          <w:rFonts w:ascii="Arial" w:hAnsi="Arial" w:cs="Arial"/>
-          <w:color w:val="000000"/>
-          <w:sz w:val="36"/>
-          <w:szCs w:val="36"/>
-          <w:lang w:bidi="hi-IN"/>
-        </w:rPr>
-      </w:pPr>
-      <w:r>
-        <w:rPr>
-          <w:rFonts w:ascii="Arial" w:hAnsi="Arial" w:cs="Arial"/>
-          <w:color w:val="000000"/>
-          <w:sz w:val="36"/>
-          <w:szCs w:val="36"/>
-          <w:lang w:bidi="hi-IN"/>
-        </w:rPr>
-        <w:t>(</w:t>
-      </w:r>
-      <w:proofErr w:type="gramStart"/>
-      <w:r>
-        <w:rPr>
-          <w:rFonts w:ascii="Arial" w:hAnsi="Arial" w:cs="Arial"/>
-          <w:color w:val="000000"/>
-          <w:sz w:val="36"/>
-          <w:szCs w:val="36"/>
-          <w:lang w:bidi="hi-IN"/>
-        </w:rPr>
-        <w:t>nu</w:t>
-      </w:r>
-      <w:proofErr w:type="gramEnd"/>
-      <w:r>
-        <w:rPr>
-          <w:rFonts w:ascii="Arial" w:hAnsi="Arial" w:cs="Arial"/>
-          <w:color w:val="000000"/>
-          <w:sz w:val="36"/>
-          <w:szCs w:val="36"/>
-          <w:lang w:bidi="hi-IN"/>
-        </w:rPr>
-        <w:t xml:space="preserve"> - saqptaca#tvAri(gm)Sacca) (A13)</w:t>
+      <w:r>
+        <w:rPr>
+          <w:rFonts w:ascii="Arial" w:hAnsi="Arial" w:cs="Arial"/>
+          <w:color w:val="000000"/>
+          <w:sz w:val="36"/>
+          <w:szCs w:val="36"/>
+          <w:lang w:bidi="hi-IN"/>
+        </w:rPr>
+        <w:t>yam | juqnAH || saH | yantA$ | SaSva#tIH | iSha#H || 23 (47)</w:t>
+      </w:r>
+    </w:p>
+    <w:p>
+      <w:pPr>
+        <w:autoSpaceDE w:val="0"/>
+        <w:autoSpaceDN w:val="0"/>
+        <w:adjustRightInd w:val="0"/>
+        <w:spacing w:after="0" w:line="240" w:lineRule="auto"/>
+        <w:rPr>
+          <w:rFonts w:ascii="Arial" w:hAnsi="Arial" w:cs="Arial"/>
+          <w:color w:val="000000"/>
+          <w:sz w:val="36"/>
+          <w:szCs w:val="36"/>
+          <w:lang w:bidi="hi-IN"/>
+        </w:rPr>
+      </w:pPr>
+      <w:r>
+        <w:rPr>
+          <w:rFonts w:ascii="Arial" w:hAnsi="Arial" w:cs="Arial"/>
+          <w:color w:val="000000"/>
+          <w:sz w:val="36"/>
+          <w:szCs w:val="36"/>
+          <w:lang w:bidi="hi-IN"/>
+        </w:rPr>
+        <w:t>(nu - saqptaca#tvAri(gm)Sacca) (A13)</w:t>
       </w:r>
     </w:p>
     <w:p>
@@ -3967,27 +3683,15 @@
           <w:lang w:bidi="hi-IN"/>
         </w:rPr>
       </w:pPr>
-      <w:proofErr w:type="gramStart"/>
-      <w:r>
-        <w:rPr>
-          <w:rFonts w:ascii="Arial" w:hAnsi="Arial" w:cs="Arial"/>
-          <w:color w:val="000000"/>
-          <w:sz w:val="36"/>
-          <w:szCs w:val="36"/>
-          <w:lang w:bidi="hi-IN"/>
-        </w:rPr>
-        <w:t>vasOq</w:t>
-      </w:r>
-      <w:proofErr w:type="gramEnd"/>
-      <w:r>
-        <w:rPr>
-          <w:rFonts w:ascii="Arial" w:hAnsi="Arial" w:cs="Arial"/>
-          <w:color w:val="000000"/>
-          <w:sz w:val="36"/>
-          <w:szCs w:val="36"/>
-          <w:lang w:bidi="hi-IN"/>
-        </w:rPr>
-        <w:t xml:space="preserve"> iti# | puqruqspRuhaqmiti# puru - spRuha$m | raqyim || saH | SviqtAqnaH | taqnyaqtuH | rOqcaqnaqsthA iti# rOcana - sthAH | aqjarE#BiH | nAna#dadBiqritiq nAna#dat - BiqH | </w:t>
+      <w:r>
+        <w:rPr>
+          <w:rFonts w:ascii="Arial" w:hAnsi="Arial" w:cs="Arial"/>
+          <w:color w:val="000000"/>
+          <w:sz w:val="36"/>
+          <w:szCs w:val="36"/>
+          <w:lang w:bidi="hi-IN"/>
+        </w:rPr>
+        <w:t xml:space="preserve">vasOq iti# | puqruqspRuhaqmiti# puru - spRuha$m | raqyim || saH | SviqtAqnaH | taqnyaqtuH | rOqcaqnaqsthA iti# rOcana - sthAH | aqjarE#BiH | nAna#dadBiqritiq nAna#dat - BiqH | </w:t>
       </w:r>
     </w:p>
     <w:p>
@@ -4440,185 +4144,97 @@
           <w:szCs w:val="36"/>
           <w:lang w:bidi="hi-IN"/>
         </w:rPr>
-        <w:t xml:space="preserve">Prasna Korvai with starting Padams of 1 to 14 </w:t>
-      </w:r>
-      <w:proofErr w:type="gramStart"/>
-      <w:r>
-        <w:rPr>
-          <w:rFonts w:ascii="Arial" w:hAnsi="Arial" w:cs="Arial"/>
-          <w:color w:val="000000"/>
-          <w:sz w:val="36"/>
-          <w:szCs w:val="36"/>
-          <w:lang w:bidi="hi-IN"/>
-        </w:rPr>
-        <w:t>Anuvaakams :</w:t>
-      </w:r>
-      <w:proofErr w:type="gramEnd"/>
-      <w:r>
-        <w:rPr>
-          <w:rFonts w:ascii="Arial" w:hAnsi="Arial" w:cs="Arial"/>
-          <w:color w:val="000000"/>
-          <w:sz w:val="36"/>
-          <w:szCs w:val="36"/>
-          <w:lang w:bidi="hi-IN"/>
-        </w:rPr>
-        <w:t xml:space="preserve"> - </w:t>
-      </w:r>
-    </w:p>
-    <w:p>
-      <w:pPr>
-        <w:autoSpaceDE w:val="0"/>
-        <w:autoSpaceDN w:val="0"/>
-        <w:adjustRightInd w:val="0"/>
-        <w:spacing w:after="0" w:line="240" w:lineRule="auto"/>
-        <w:rPr>
-          <w:rFonts w:ascii="Arial" w:hAnsi="Arial" w:cs="Arial"/>
-          <w:color w:val="000000"/>
-          <w:sz w:val="36"/>
-          <w:szCs w:val="36"/>
-          <w:lang w:bidi="hi-IN"/>
-        </w:rPr>
-      </w:pPr>
-      <w:r>
-        <w:rPr>
-          <w:rFonts w:ascii="Arial" w:hAnsi="Arial" w:cs="Arial"/>
-          <w:color w:val="000000"/>
-          <w:sz w:val="36"/>
-          <w:szCs w:val="36"/>
-          <w:lang w:bidi="hi-IN"/>
-        </w:rPr>
-        <w:t>(</w:t>
-      </w:r>
-      <w:proofErr w:type="gramStart"/>
-      <w:r>
-        <w:rPr>
-          <w:rFonts w:ascii="Arial" w:hAnsi="Arial" w:cs="Arial"/>
-          <w:color w:val="000000"/>
-          <w:sz w:val="36"/>
-          <w:szCs w:val="36"/>
-          <w:lang w:bidi="hi-IN"/>
-        </w:rPr>
-        <w:t>dEqvasya</w:t>
-      </w:r>
-      <w:proofErr w:type="gramEnd"/>
-      <w:r>
-        <w:rPr>
-          <w:rFonts w:ascii="Arial" w:hAnsi="Arial" w:cs="Arial"/>
-          <w:color w:val="000000"/>
-          <w:sz w:val="36"/>
-          <w:szCs w:val="36"/>
-          <w:lang w:bidi="hi-IN"/>
-        </w:rPr>
-        <w:t># - rakShOqhaNO# - viqBU - stva(gm) sOqmA - &amp;tyaqnyAnagA$M - pRuthiqvyA - iqShE tvA - &amp;&amp;da#dEq vAktaq - saMtE# - samuqdra(gm) - haqviShma#tI - rhRuqdE - tvama#gnEruqdra - Scatu#rdaSa | )</w:t>
-      </w:r>
-    </w:p>
-    <w:p>
-      <w:pPr>
-        <w:autoSpaceDE w:val="0"/>
-        <w:autoSpaceDN w:val="0"/>
-        <w:adjustRightInd w:val="0"/>
-        <w:spacing w:after="0" w:line="240" w:lineRule="auto"/>
-        <w:rPr>
-          <w:rFonts w:ascii="Arial" w:hAnsi="Arial" w:cs="Arial"/>
-          <w:color w:val="000000"/>
-          <w:sz w:val="36"/>
-          <w:szCs w:val="36"/>
-          <w:lang w:bidi="hi-IN"/>
-        </w:rPr>
-      </w:pPr>
-    </w:p>
-    <w:p>
-      <w:pPr>
-        <w:autoSpaceDE w:val="0"/>
-        <w:autoSpaceDN w:val="0"/>
-        <w:adjustRightInd w:val="0"/>
-        <w:spacing w:after="0" w:line="240" w:lineRule="auto"/>
-        <w:rPr>
-          <w:rFonts w:ascii="Arial" w:hAnsi="Arial" w:cs="Arial"/>
-          <w:color w:val="000000"/>
-          <w:sz w:val="36"/>
-          <w:szCs w:val="36"/>
-          <w:lang w:bidi="hi-IN"/>
-        </w:rPr>
-      </w:pPr>
-      <w:r>
-        <w:rPr>
-          <w:rFonts w:ascii="Arial" w:hAnsi="Arial" w:cs="Arial"/>
-          <w:color w:val="000000"/>
-          <w:sz w:val="36"/>
-          <w:szCs w:val="36"/>
-          <w:lang w:bidi="hi-IN"/>
-        </w:rPr>
-        <w:t xml:space="preserve">Korvai with starting Padams of 1, 11, 21 Series Of </w:t>
-      </w:r>
-      <w:proofErr w:type="gramStart"/>
-      <w:r>
-        <w:rPr>
-          <w:rFonts w:ascii="Arial" w:hAnsi="Arial" w:cs="Arial"/>
-          <w:color w:val="000000"/>
-          <w:sz w:val="36"/>
-          <w:szCs w:val="36"/>
-          <w:lang w:bidi="hi-IN"/>
-        </w:rPr>
-        <w:t>Panchaatis :</w:t>
-      </w:r>
-      <w:proofErr w:type="gramEnd"/>
-      <w:r>
-        <w:rPr>
-          <w:rFonts w:ascii="Arial" w:hAnsi="Arial" w:cs="Arial"/>
-          <w:color w:val="000000"/>
-          <w:sz w:val="36"/>
-          <w:szCs w:val="36"/>
-          <w:lang w:bidi="hi-IN"/>
-        </w:rPr>
-        <w:t xml:space="preserve"> - </w:t>
-      </w:r>
-    </w:p>
-    <w:p>
-      <w:pPr>
-        <w:autoSpaceDE w:val="0"/>
-        <w:autoSpaceDN w:val="0"/>
-        <w:adjustRightInd w:val="0"/>
-        <w:spacing w:after="0" w:line="240" w:lineRule="auto"/>
-        <w:rPr>
-          <w:rFonts w:ascii="Arial" w:hAnsi="Arial" w:cs="Arial"/>
-          <w:color w:val="000000"/>
-          <w:sz w:val="36"/>
-          <w:szCs w:val="36"/>
-          <w:lang w:bidi="hi-IN"/>
-        </w:rPr>
-      </w:pPr>
-      <w:r>
-        <w:rPr>
-          <w:rFonts w:ascii="Arial" w:hAnsi="Arial" w:cs="Arial"/>
-          <w:color w:val="000000"/>
-          <w:sz w:val="36"/>
-          <w:szCs w:val="36"/>
-          <w:lang w:bidi="hi-IN"/>
-        </w:rPr>
-        <w:t>(</w:t>
-      </w:r>
-      <w:proofErr w:type="gramStart"/>
-      <w:r>
-        <w:rPr>
-          <w:rFonts w:ascii="Arial" w:hAnsi="Arial" w:cs="Arial"/>
-          <w:color w:val="000000"/>
-          <w:sz w:val="36"/>
-          <w:szCs w:val="36"/>
-          <w:lang w:bidi="hi-IN"/>
-        </w:rPr>
-        <w:t>dEqvasya</w:t>
-      </w:r>
-      <w:proofErr w:type="gramEnd"/>
-      <w:r>
-        <w:rPr>
-          <w:rFonts w:ascii="Arial" w:hAnsi="Arial" w:cs="Arial"/>
-          <w:color w:val="000000"/>
-          <w:sz w:val="36"/>
-          <w:szCs w:val="36"/>
-          <w:lang w:bidi="hi-IN"/>
-        </w:rPr>
-        <w:t># - gaqmadhyE# - haqviShma#tIH - pavasaq - Eka#tri(gm)Sat | )</w:t>
+        <w:t xml:space="preserve">Prasna Korvai with starting Padams of 1 to 14 Anuvaakams : - </w:t>
+      </w:r>
+    </w:p>
+    <w:p>
+      <w:pPr>
+        <w:autoSpaceDE w:val="0"/>
+        <w:autoSpaceDN w:val="0"/>
+        <w:adjustRightInd w:val="0"/>
+        <w:spacing w:after="0" w:line="240" w:lineRule="auto"/>
+        <w:rPr>
+          <w:rFonts w:ascii="Arial" w:hAnsi="Arial" w:cs="Arial"/>
+          <w:color w:val="000000"/>
+          <w:sz w:val="36"/>
+          <w:szCs w:val="36"/>
+          <w:lang w:bidi="hi-IN"/>
+        </w:rPr>
+      </w:pPr>
+      <w:r>
+        <w:rPr>
+          <w:rFonts w:ascii="Arial" w:hAnsi="Arial" w:cs="Arial"/>
+          <w:color w:val="000000"/>
+          <w:sz w:val="36"/>
+          <w:szCs w:val="36"/>
+          <w:lang w:bidi="hi-IN"/>
+        </w:rPr>
+        <w:t>(dEqvasya# - rakShOqhaNO# - viqBU - stva(gm) sOqmA - &amp;tyaqnyAnagA$M - pRuthiqvyA - iqShE tvA - &amp;&amp;da#dEq vAktaq - saMtE# - samuqdra(gm) - haqviShma#tI - rhRuqdE - tvama#gnEruqdra - Scatu#rdaSa | )</w:t>
+      </w:r>
+    </w:p>
+    <w:p>
+      <w:pPr>
+        <w:autoSpaceDE w:val="0"/>
+        <w:autoSpaceDN w:val="0"/>
+        <w:adjustRightInd w:val="0"/>
+        <w:spacing w:after="0" w:line="240" w:lineRule="auto"/>
+        <w:rPr>
+          <w:rFonts w:ascii="Arial" w:hAnsi="Arial" w:cs="Arial"/>
+          <w:color w:val="000000"/>
+          <w:sz w:val="36"/>
+          <w:szCs w:val="36"/>
+          <w:lang w:bidi="hi-IN"/>
+        </w:rPr>
+      </w:pPr>
+    </w:p>
+    <w:p>
+      <w:pPr>
+        <w:autoSpaceDE w:val="0"/>
+        <w:autoSpaceDN w:val="0"/>
+        <w:adjustRightInd w:val="0"/>
+        <w:spacing w:after="0" w:line="240" w:lineRule="auto"/>
+        <w:rPr>
+          <w:rFonts w:ascii="Arial" w:hAnsi="Arial" w:cs="Arial"/>
+          <w:color w:val="000000"/>
+          <w:sz w:val="36"/>
+          <w:szCs w:val="36"/>
+          <w:lang w:bidi="hi-IN"/>
+        </w:rPr>
+      </w:pPr>
+      <w:r>
+        <w:rPr>
+          <w:rFonts w:ascii="Arial" w:hAnsi="Arial" w:cs="Arial"/>
+          <w:color w:val="000000"/>
+          <w:sz w:val="36"/>
+          <w:szCs w:val="36"/>
+          <w:lang w:bidi="hi-IN"/>
+        </w:rPr>
+        <w:t xml:space="preserve">Korvai with starting Padams of 1, 11, 21 Series Of Panchaatis : - </w:t>
+      </w:r>
+    </w:p>
+    <w:p>
+      <w:pPr>
+        <w:autoSpaceDE w:val="0"/>
+        <w:autoSpaceDN w:val="0"/>
+        <w:adjustRightInd w:val="0"/>
+        <w:spacing w:after="0" w:line="240" w:lineRule="auto"/>
+        <w:rPr>
+          <w:rFonts w:ascii="Arial" w:hAnsi="Arial" w:cs="Arial"/>
+          <w:color w:val="000000"/>
+          <w:sz w:val="36"/>
+          <w:szCs w:val="36"/>
+          <w:lang w:bidi="hi-IN"/>
+        </w:rPr>
+      </w:pPr>
+      <w:r>
+        <w:rPr>
+          <w:rFonts w:ascii="Arial" w:hAnsi="Arial" w:cs="Arial"/>
+          <w:color w:val="000000"/>
+          <w:sz w:val="36"/>
+          <w:szCs w:val="36"/>
+          <w:lang w:bidi="hi-IN"/>
+        </w:rPr>
+        <w:t>(dEqvasya# - gaqmadhyE# - haqviShma#tIH - pavasaq - Eka#tri(gm)Sat | )</w:t>
       </w:r>
     </w:p>
     <w:p>
@@ -4683,138 +4299,72 @@
           <w:szCs w:val="36"/>
           <w:lang w:bidi="hi-IN"/>
         </w:rPr>
-        <w:t>(</w:t>
-      </w:r>
-      <w:proofErr w:type="gramStart"/>
-      <w:r>
-        <w:rPr>
-          <w:rFonts w:ascii="Arial" w:hAnsi="Arial" w:cs="Arial"/>
-          <w:color w:val="000000"/>
-          <w:sz w:val="36"/>
-          <w:szCs w:val="36"/>
-          <w:lang w:bidi="hi-IN"/>
-        </w:rPr>
-        <w:t>dEqvasyAq</w:t>
-      </w:r>
-      <w:proofErr w:type="gramEnd"/>
-      <w:r>
-        <w:rPr>
-          <w:rFonts w:ascii="Arial" w:hAnsi="Arial" w:cs="Arial"/>
-          <w:color w:val="000000"/>
-          <w:sz w:val="36"/>
-          <w:szCs w:val="36"/>
-          <w:lang w:bidi="hi-IN"/>
-        </w:rPr>
-        <w:t xml:space="preserve"> - &amp;rcaya#H)</w:t>
-      </w:r>
-    </w:p>
-    <w:p>
-      <w:pPr>
-        <w:autoSpaceDE w:val="0"/>
-        <w:autoSpaceDN w:val="0"/>
-        <w:adjustRightInd w:val="0"/>
-        <w:spacing w:after="0" w:line="240" w:lineRule="auto"/>
-        <w:rPr>
-          <w:rFonts w:ascii="Arial" w:hAnsi="Arial" w:cs="Arial"/>
-          <w:color w:val="000000"/>
-          <w:sz w:val="36"/>
-          <w:szCs w:val="36"/>
-          <w:lang w:bidi="hi-IN"/>
-        </w:rPr>
-      </w:pPr>
-    </w:p>
-    <w:p>
-      <w:pPr>
-        <w:autoSpaceDE w:val="0"/>
-        <w:autoSpaceDN w:val="0"/>
-        <w:adjustRightInd w:val="0"/>
-        <w:spacing w:after="0" w:line="240" w:lineRule="auto"/>
-        <w:rPr>
-          <w:rFonts w:ascii="Arial" w:hAnsi="Arial" w:cs="Arial"/>
-          <w:color w:val="000000"/>
-          <w:sz w:val="36"/>
-          <w:szCs w:val="36"/>
-          <w:lang w:bidi="hi-IN"/>
-        </w:rPr>
-      </w:pPr>
-      <w:r>
-        <w:rPr>
-          <w:rFonts w:ascii="Arial" w:hAnsi="Arial" w:cs="Arial"/>
-          <w:color w:val="000000"/>
-          <w:sz w:val="36"/>
-          <w:szCs w:val="36"/>
-          <w:lang w:bidi="hi-IN"/>
-        </w:rPr>
-        <w:t xml:space="preserve"> || </w:t>
-      </w:r>
-      <w:proofErr w:type="gramStart"/>
-      <w:r>
-        <w:rPr>
-          <w:rFonts w:ascii="Arial" w:hAnsi="Arial" w:cs="Arial"/>
-          <w:color w:val="000000"/>
-          <w:sz w:val="36"/>
-          <w:szCs w:val="36"/>
-          <w:lang w:bidi="hi-IN"/>
-        </w:rPr>
-        <w:t>hari#</w:t>
-      </w:r>
-      <w:proofErr w:type="gramEnd"/>
-      <w:r>
-        <w:rPr>
-          <w:rFonts w:ascii="Arial" w:hAnsi="Arial" w:cs="Arial"/>
-          <w:color w:val="000000"/>
-          <w:sz w:val="36"/>
-          <w:szCs w:val="36"/>
-          <w:lang w:bidi="hi-IN"/>
-        </w:rPr>
-        <w:t xml:space="preserve">H OM || </w:t>
-      </w:r>
-    </w:p>
-    <w:p>
-      <w:pPr>
-        <w:autoSpaceDE w:val="0"/>
-        <w:autoSpaceDN w:val="0"/>
-        <w:adjustRightInd w:val="0"/>
-        <w:spacing w:after="0" w:line="240" w:lineRule="auto"/>
-        <w:rPr>
-          <w:rFonts w:ascii="Arial" w:hAnsi="Arial" w:cs="Arial"/>
-          <w:color w:val="000000"/>
-          <w:sz w:val="36"/>
-          <w:szCs w:val="36"/>
-          <w:lang w:bidi="hi-IN"/>
-        </w:rPr>
-      </w:pPr>
-      <w:r>
-        <w:rPr>
-          <w:rFonts w:ascii="Arial" w:hAnsi="Arial" w:cs="Arial"/>
-          <w:color w:val="000000"/>
-          <w:sz w:val="36"/>
-          <w:szCs w:val="36"/>
-          <w:lang w:bidi="hi-IN"/>
-        </w:rPr>
-        <w:t xml:space="preserve"> || </w:t>
-      </w:r>
-      <w:proofErr w:type="gramStart"/>
-      <w:r>
-        <w:rPr>
-          <w:rFonts w:ascii="Arial" w:hAnsi="Arial" w:cs="Arial"/>
-          <w:color w:val="000000"/>
-          <w:sz w:val="36"/>
-          <w:szCs w:val="36"/>
-          <w:lang w:bidi="hi-IN"/>
-        </w:rPr>
-        <w:t>kRuShNa</w:t>
-      </w:r>
-      <w:proofErr w:type="gramEnd"/>
-      <w:r>
-        <w:rPr>
-          <w:rFonts w:ascii="Arial" w:hAnsi="Arial" w:cs="Arial"/>
-          <w:color w:val="000000"/>
-          <w:sz w:val="36"/>
-          <w:szCs w:val="36"/>
-          <w:lang w:bidi="hi-IN"/>
-        </w:rPr>
-        <w:t xml:space="preserve"> yajurvEdIya taittirIya saMhitAyAM pada pAThE prathamakANDE tRutIyaH praSnaH samAptaH || </w:t>
+        <w:t>(dEqvasyAq - &amp;rcaya#H)</w:t>
+      </w:r>
+    </w:p>
+    <w:p>
+      <w:pPr>
+        <w:autoSpaceDE w:val="0"/>
+        <w:autoSpaceDN w:val="0"/>
+        <w:adjustRightInd w:val="0"/>
+        <w:spacing w:after="0" w:line="240" w:lineRule="auto"/>
+        <w:rPr>
+          <w:rFonts w:ascii="Arial" w:hAnsi="Arial" w:cs="Arial"/>
+          <w:color w:val="000000"/>
+          <w:sz w:val="36"/>
+          <w:szCs w:val="36"/>
+          <w:lang w:bidi="hi-IN"/>
+        </w:rPr>
+      </w:pPr>
+    </w:p>
+    <w:p>
+      <w:pPr>
+        <w:autoSpaceDE w:val="0"/>
+        <w:autoSpaceDN w:val="0"/>
+        <w:adjustRightInd w:val="0"/>
+        <w:spacing w:after="0" w:line="240" w:lineRule="auto"/>
+        <w:rPr>
+          <w:rFonts w:ascii="Arial" w:hAnsi="Arial" w:cs="Arial"/>
+          <w:color w:val="000000"/>
+          <w:sz w:val="36"/>
+          <w:szCs w:val="36"/>
+          <w:lang w:bidi="hi-IN"/>
+        </w:rPr>
+      </w:pPr>
+      <w:r>
+        <w:rPr>
+          <w:rFonts w:ascii="Arial" w:hAnsi="Arial" w:cs="Arial"/>
+          <w:color w:val="000000"/>
+          <w:sz w:val="36"/>
+          <w:szCs w:val="36"/>
+          <w:lang w:bidi="hi-IN"/>
+        </w:rPr>
+        <w:t xml:space="preserve"> || hari#H OM || </w:t>
+      </w:r>
+    </w:p>
+    <w:p>
+      <w:pPr>
+        <w:autoSpaceDE w:val="0"/>
+        <w:autoSpaceDN w:val="0"/>
+        <w:adjustRightInd w:val="0"/>
+        <w:spacing w:after="0" w:line="240" w:lineRule="auto"/>
+        <w:rPr>
+          <w:rFonts w:ascii="Arial" w:hAnsi="Arial" w:cs="Arial"/>
+          <w:color w:val="000000"/>
+          <w:sz w:val="36"/>
+          <w:szCs w:val="36"/>
+          <w:lang w:bidi="hi-IN"/>
+        </w:rPr>
+      </w:pPr>
+      <w:r>
+        <w:rPr>
+          <w:rFonts w:ascii="Arial" w:hAnsi="Arial" w:cs="Arial"/>
+          <w:color w:val="000000"/>
+          <w:sz w:val="36"/>
+          <w:szCs w:val="36"/>
+          <w:lang w:bidi="hi-IN"/>
+        </w:rPr>
+        <w:t xml:space="preserve"> || kRuShNa yajurvEdIya taittirIya saMhitAyAM pada pAThE prathamakANDE tRutIyaH praSnaH samAptaH || </w:t>
       </w:r>
     </w:p>
     <w:p>
@@ -4864,12 +4414,12 @@
     </w:p>
     <w:p/>
     <w:sectPr>
-      <w:headerReference w:type="even" r:id="rId7"/>
-      <w:headerReference w:type="default" r:id="rId8"/>
-      <w:footerReference w:type="even" r:id="rId9"/>
-      <w:footerReference w:type="default" r:id="rId10"/>
-      <w:headerReference w:type="first" r:id="rId11"/>
-      <w:footerReference w:type="first" r:id="rId12"/>
+      <w:headerReference w:type="even" r:id="rId8"/>
+      <w:headerReference w:type="default" r:id="rId9"/>
+      <w:footerReference w:type="even" r:id="rId10"/>
+      <w:footerReference w:type="default" r:id="rId11"/>
+      <w:headerReference w:type="first" r:id="rId12"/>
+      <w:footerReference w:type="first" r:id="rId13"/>
       <w:pgSz w:w="12240" w:h="15840"/>
       <w:pgMar w:top="864" w:right="864" w:bottom="864" w:left="1440" w:header="720" w:footer="720" w:gutter="0"/>
       <w:cols w:space="720"/>
@@ -4882,7 +4432,7 @@
 </file>
 
 <file path=word/endnotes.xml><?xml version="1.0" encoding="utf-8"?>
-<w:endnotes xmlns:wpc="http://schemas.microsoft.com/office/word/2010/wordprocessingCanvas" xmlns:mc="http://schemas.openxmlformats.org/markup-compatibility/2006" xmlns:o="urn:schemas-microsoft-com:office:office" xmlns:r="http://schemas.openxmlformats.org/officeDocument/2006/relationships" xmlns:m="http://schemas.openxmlformats.org/officeDocument/2006/math" xmlns:v="urn:schemas-microsoft-com:vml" xmlns:wp14="http://schemas.microsoft.com/office/word/2010/wordprocessingDrawing" xmlns:wp="http://schemas.openxmlformats.org/drawingml/2006/wordprocessingDrawing" xmlns:w10="urn:schemas-microsoft-com:office:word" xmlns:w="http://schemas.openxmlformats.org/wordprocessingml/2006/main" xmlns:w14="http://schemas.microsoft.com/office/word/2010/wordml" xmlns:w15="http://schemas.microsoft.com/office/word/2012/wordml" xmlns:wpg="http://schemas.microsoft.com/office/word/2010/wordprocessingGroup" xmlns:wpi="http://schemas.microsoft.com/office/word/2010/wordprocessingInk" xmlns:wne="http://schemas.microsoft.com/office/word/2006/wordml" xmlns:wps="http://schemas.microsoft.com/office/word/2010/wordprocessingShape" mc:Ignorable="w14 w15 wp14">
+<w:endnotes xmlns:wpc="http://schemas.microsoft.com/office/word/2010/wordprocessingCanvas" xmlns:cx="http://schemas.microsoft.com/office/drawing/2014/chartex" xmlns:cx1="http://schemas.microsoft.com/office/drawing/2015/9/8/chartex" xmlns:cx2="http://schemas.microsoft.com/office/drawing/2015/10/21/chartex" xmlns:cx3="http://schemas.microsoft.com/office/drawing/2016/5/9/chartex" xmlns:cx4="http://schemas.microsoft.com/office/drawing/2016/5/10/chartex" xmlns:cx5="http://schemas.microsoft.com/office/drawing/2016/5/11/chartex" xmlns:cx6="http://schemas.microsoft.com/office/drawing/2016/5/12/chartex" xmlns:cx7="http://schemas.microsoft.com/office/drawing/2016/5/13/chartex" xmlns:cx8="http://schemas.microsoft.com/office/drawing/2016/5/14/chartex" xmlns:mc="http://schemas.openxmlformats.org/markup-compatibility/2006" xmlns:aink="http://schemas.microsoft.com/office/drawing/2016/ink" xmlns:am3d="http://schemas.microsoft.com/office/drawing/2017/model3d" xmlns:o="urn:schemas-microsoft-com:office:office" xmlns:oel="http://schemas.microsoft.com/office/2019/extlst" xmlns:r="http://schemas.openxmlformats.org/officeDocument/2006/relationships" xmlns:m="http://schemas.openxmlformats.org/officeDocument/2006/math" xmlns:v="urn:schemas-microsoft-com:vml" xmlns:wp14="http://schemas.microsoft.com/office/word/2010/wordprocessingDrawing" xmlns:wp="http://schemas.openxmlformats.org/drawingml/2006/wordprocessingDrawing" xmlns:w10="urn:schemas-microsoft-com:office:word" xmlns:w="http://schemas.openxmlformats.org/wordprocessingml/2006/main" xmlns:w14="http://schemas.microsoft.com/office/word/2010/wordml" xmlns:w15="http://schemas.microsoft.com/office/word/2012/wordml" xmlns:w16cex="http://schemas.microsoft.com/office/word/2018/wordml/cex" xmlns:w16cid="http://schemas.microsoft.com/office/word/2016/wordml/cid" xmlns:w16="http://schemas.microsoft.com/office/word/2018/wordml" xmlns:w16du="http://schemas.microsoft.com/office/word/2023/wordml/word16du" xmlns:w16sdtdh="http://schemas.microsoft.com/office/word/2020/wordml/sdtdatahash" xmlns:w16se="http://schemas.microsoft.com/office/word/2015/wordml/symex" xmlns:wpg="http://schemas.microsoft.com/office/word/2010/wordprocessingGroup" xmlns:wpi="http://schemas.microsoft.com/office/word/2010/wordprocessingInk" xmlns:wne="http://schemas.microsoft.com/office/word/2006/wordml" xmlns:wps="http://schemas.microsoft.com/office/word/2010/wordprocessingShape" mc:Ignorable="w14 w15 w16se w16cid w16 w16cex w16sdtdh w16du wp14">
   <w:endnote w:type="separator" w:id="-1">
     <w:p>
       <w:pPr>
@@ -4907,7 +4457,7 @@
 </file>
 
 <file path=word/footer1.xml><?xml version="1.0" encoding="utf-8"?>
-<w:ftr xmlns:wpc="http://schemas.microsoft.com/office/word/2010/wordprocessingCanvas" xmlns:mc="http://schemas.openxmlformats.org/markup-compatibility/2006" xmlns:o="urn:schemas-microsoft-com:office:office" xmlns:r="http://schemas.openxmlformats.org/officeDocument/2006/relationships" xmlns:m="http://schemas.openxmlformats.org/officeDocument/2006/math" xmlns:v="urn:schemas-microsoft-com:vml" xmlns:wp14="http://schemas.microsoft.com/office/word/2010/wordprocessingDrawing" xmlns:wp="http://schemas.openxmlformats.org/drawingml/2006/wordprocessingDrawing" xmlns:w10="urn:schemas-microsoft-com:office:word" xmlns:w="http://schemas.openxmlformats.org/wordprocessingml/2006/main" xmlns:w14="http://schemas.microsoft.com/office/word/2010/wordml" xmlns:w15="http://schemas.microsoft.com/office/word/2012/wordml" xmlns:wpg="http://schemas.microsoft.com/office/word/2010/wordprocessingGroup" xmlns:wpi="http://schemas.microsoft.com/office/word/2010/wordprocessingInk" xmlns:wne="http://schemas.microsoft.com/office/word/2006/wordml" xmlns:wps="http://schemas.microsoft.com/office/word/2010/wordprocessingShape" mc:Ignorable="w14 w15 wp14">
+<w:ftr xmlns:wpc="http://schemas.microsoft.com/office/word/2010/wordprocessingCanvas" xmlns:cx="http://schemas.microsoft.com/office/drawing/2014/chartex" xmlns:cx1="http://schemas.microsoft.com/office/drawing/2015/9/8/chartex" xmlns:cx2="http://schemas.microsoft.com/office/drawing/2015/10/21/chartex" xmlns:cx3="http://schemas.microsoft.com/office/drawing/2016/5/9/chartex" xmlns:cx4="http://schemas.microsoft.com/office/drawing/2016/5/10/chartex" xmlns:cx5="http://schemas.microsoft.com/office/drawing/2016/5/11/chartex" xmlns:cx6="http://schemas.microsoft.com/office/drawing/2016/5/12/chartex" xmlns:cx7="http://schemas.microsoft.com/office/drawing/2016/5/13/chartex" xmlns:cx8="http://schemas.microsoft.com/office/drawing/2016/5/14/chartex" xmlns:mc="http://schemas.openxmlformats.org/markup-compatibility/2006" xmlns:aink="http://schemas.microsoft.com/office/drawing/2016/ink" xmlns:am3d="http://schemas.microsoft.com/office/drawing/2017/model3d" xmlns:o="urn:schemas-microsoft-com:office:office" xmlns:oel="http://schemas.microsoft.com/office/2019/extlst" xmlns:r="http://schemas.openxmlformats.org/officeDocument/2006/relationships" xmlns:m="http://schemas.openxmlformats.org/officeDocument/2006/math" xmlns:v="urn:schemas-microsoft-com:vml" xmlns:wp14="http://schemas.microsoft.com/office/word/2010/wordprocessingDrawing" xmlns:wp="http://schemas.openxmlformats.org/drawingml/2006/wordprocessingDrawing" xmlns:w10="urn:schemas-microsoft-com:office:word" xmlns:w="http://schemas.openxmlformats.org/wordprocessingml/2006/main" xmlns:w14="http://schemas.microsoft.com/office/word/2010/wordml" xmlns:w15="http://schemas.microsoft.com/office/word/2012/wordml" xmlns:w16cex="http://schemas.microsoft.com/office/word/2018/wordml/cex" xmlns:w16cid="http://schemas.microsoft.com/office/word/2016/wordml/cid" xmlns:w16="http://schemas.microsoft.com/office/word/2018/wordml" xmlns:w16du="http://schemas.microsoft.com/office/word/2023/wordml/word16du" xmlns:w16sdtdh="http://schemas.microsoft.com/office/word/2020/wordml/sdtdatahash" xmlns:w16se="http://schemas.microsoft.com/office/word/2015/wordml/symex" xmlns:wpg="http://schemas.microsoft.com/office/word/2010/wordprocessingGroup" xmlns:wpi="http://schemas.microsoft.com/office/word/2010/wordprocessingInk" xmlns:wne="http://schemas.microsoft.com/office/word/2006/wordml" xmlns:wps="http://schemas.microsoft.com/office/word/2010/wordprocessingShape" mc:Ignorable="w14 w15 w16se w16cid w16 w16cex w16sdtdh w16du wp14">
   <w:p>
     <w:pPr>
       <w:pStyle w:val="Footer"/>
@@ -5063,7 +4613,7 @@
 </file>
 
 <file path=word/footer2.xml><?xml version="1.0" encoding="utf-8"?>
-<w:ftr xmlns:wpc="http://schemas.microsoft.com/office/word/2010/wordprocessingCanvas" xmlns:mc="http://schemas.openxmlformats.org/markup-compatibility/2006" xmlns:o="urn:schemas-microsoft-com:office:office" xmlns:r="http://schemas.openxmlformats.org/officeDocument/2006/relationships" xmlns:m="http://schemas.openxmlformats.org/officeDocument/2006/math" xmlns:v="urn:schemas-microsoft-com:vml" xmlns:wp14="http://schemas.microsoft.com/office/word/2010/wordprocessingDrawing" xmlns:wp="http://schemas.openxmlformats.org/drawingml/2006/wordprocessingDrawing" xmlns:w10="urn:schemas-microsoft-com:office:word" xmlns:w="http://schemas.openxmlformats.org/wordprocessingml/2006/main" xmlns:w14="http://schemas.microsoft.com/office/word/2010/wordml" xmlns:w15="http://schemas.microsoft.com/office/word/2012/wordml" xmlns:wpg="http://schemas.microsoft.com/office/word/2010/wordprocessingGroup" xmlns:wpi="http://schemas.microsoft.com/office/word/2010/wordprocessingInk" xmlns:wne="http://schemas.microsoft.com/office/word/2006/wordml" xmlns:wps="http://schemas.microsoft.com/office/word/2010/wordprocessingShape" mc:Ignorable="w14 w15 wp14">
+<w:ftr xmlns:wpc="http://schemas.microsoft.com/office/word/2010/wordprocessingCanvas" xmlns:cx="http://schemas.microsoft.com/office/drawing/2014/chartex" xmlns:cx1="http://schemas.microsoft.com/office/drawing/2015/9/8/chartex" xmlns:cx2="http://schemas.microsoft.com/office/drawing/2015/10/21/chartex" xmlns:cx3="http://schemas.microsoft.com/office/drawing/2016/5/9/chartex" xmlns:cx4="http://schemas.microsoft.com/office/drawing/2016/5/10/chartex" xmlns:cx5="http://schemas.microsoft.com/office/drawing/2016/5/11/chartex" xmlns:cx6="http://schemas.microsoft.com/office/drawing/2016/5/12/chartex" xmlns:cx7="http://schemas.microsoft.com/office/drawing/2016/5/13/chartex" xmlns:cx8="http://schemas.microsoft.com/office/drawing/2016/5/14/chartex" xmlns:mc="http://schemas.openxmlformats.org/markup-compatibility/2006" xmlns:aink="http://schemas.microsoft.com/office/drawing/2016/ink" xmlns:am3d="http://schemas.microsoft.com/office/drawing/2017/model3d" xmlns:o="urn:schemas-microsoft-com:office:office" xmlns:oel="http://schemas.microsoft.com/office/2019/extlst" xmlns:r="http://schemas.openxmlformats.org/officeDocument/2006/relationships" xmlns:m="http://schemas.openxmlformats.org/officeDocument/2006/math" xmlns:v="urn:schemas-microsoft-com:vml" xmlns:wp14="http://schemas.microsoft.com/office/word/2010/wordprocessingDrawing" xmlns:wp="http://schemas.openxmlformats.org/drawingml/2006/wordprocessingDrawing" xmlns:w10="urn:schemas-microsoft-com:office:word" xmlns:w="http://schemas.openxmlformats.org/wordprocessingml/2006/main" xmlns:w14="http://schemas.microsoft.com/office/word/2010/wordml" xmlns:w15="http://schemas.microsoft.com/office/word/2012/wordml" xmlns:w16cex="http://schemas.microsoft.com/office/word/2018/wordml/cex" xmlns:w16cid="http://schemas.microsoft.com/office/word/2016/wordml/cid" xmlns:w16="http://schemas.microsoft.com/office/word/2018/wordml" xmlns:w16du="http://schemas.microsoft.com/office/word/2023/wordml/word16du" xmlns:w16sdtdh="http://schemas.microsoft.com/office/word/2020/wordml/sdtdatahash" xmlns:w16se="http://schemas.microsoft.com/office/word/2015/wordml/symex" xmlns:wpg="http://schemas.microsoft.com/office/word/2010/wordprocessingGroup" xmlns:wpi="http://schemas.microsoft.com/office/word/2010/wordprocessingInk" xmlns:wne="http://schemas.microsoft.com/office/word/2006/wordml" xmlns:wps="http://schemas.microsoft.com/office/word/2010/wordprocessingShape" mc:Ignorable="w14 w15 w16se w16cid w16 w16cex w16sdtdh w16du wp14">
   <w:p>
     <w:pPr>
       <w:pStyle w:val="Footer"/>
@@ -5219,7 +4769,7 @@
 </file>
 
 <file path=word/footer3.xml><?xml version="1.0" encoding="utf-8"?>
-<w:ftr xmlns:wpc="http://schemas.microsoft.com/office/word/2010/wordprocessingCanvas" xmlns:mc="http://schemas.openxmlformats.org/markup-compatibility/2006" xmlns:o="urn:schemas-microsoft-com:office:office" xmlns:r="http://schemas.openxmlformats.org/officeDocument/2006/relationships" xmlns:m="http://schemas.openxmlformats.org/officeDocument/2006/math" xmlns:v="urn:schemas-microsoft-com:vml" xmlns:wp14="http://schemas.microsoft.com/office/word/2010/wordprocessingDrawing" xmlns:wp="http://schemas.openxmlformats.org/drawingml/2006/wordprocessingDrawing" xmlns:w10="urn:schemas-microsoft-com:office:word" xmlns:w="http://schemas.openxmlformats.org/wordprocessingml/2006/main" xmlns:w14="http://schemas.microsoft.com/office/word/2010/wordml" xmlns:w15="http://schemas.microsoft.com/office/word/2012/wordml" xmlns:wpg="http://schemas.microsoft.com/office/word/2010/wordprocessingGroup" xmlns:wpi="http://schemas.microsoft.com/office/word/2010/wordprocessingInk" xmlns:wne="http://schemas.microsoft.com/office/word/2006/wordml" xmlns:wps="http://schemas.microsoft.com/office/word/2010/wordprocessingShape" mc:Ignorable="w14 w15 wp14">
+<w:ftr xmlns:wpc="http://schemas.microsoft.com/office/word/2010/wordprocessingCanvas" xmlns:cx="http://schemas.microsoft.com/office/drawing/2014/chartex" xmlns:cx1="http://schemas.microsoft.com/office/drawing/2015/9/8/chartex" xmlns:cx2="http://schemas.microsoft.com/office/drawing/2015/10/21/chartex" xmlns:cx3="http://schemas.microsoft.com/office/drawing/2016/5/9/chartex" xmlns:cx4="http://schemas.microsoft.com/office/drawing/2016/5/10/chartex" xmlns:cx5="http://schemas.microsoft.com/office/drawing/2016/5/11/chartex" xmlns:cx6="http://schemas.microsoft.com/office/drawing/2016/5/12/chartex" xmlns:cx7="http://schemas.microsoft.com/office/drawing/2016/5/13/chartex" xmlns:cx8="http://schemas.microsoft.com/office/drawing/2016/5/14/chartex" xmlns:mc="http://schemas.openxmlformats.org/markup-compatibility/2006" xmlns:aink="http://schemas.microsoft.com/office/drawing/2016/ink" xmlns:am3d="http://schemas.microsoft.com/office/drawing/2017/model3d" xmlns:o="urn:schemas-microsoft-com:office:office" xmlns:oel="http://schemas.microsoft.com/office/2019/extlst" xmlns:r="http://schemas.openxmlformats.org/officeDocument/2006/relationships" xmlns:m="http://schemas.openxmlformats.org/officeDocument/2006/math" xmlns:v="urn:schemas-microsoft-com:vml" xmlns:wp14="http://schemas.microsoft.com/office/word/2010/wordprocessingDrawing" xmlns:wp="http://schemas.openxmlformats.org/drawingml/2006/wordprocessingDrawing" xmlns:w10="urn:schemas-microsoft-com:office:word" xmlns:w="http://schemas.openxmlformats.org/wordprocessingml/2006/main" xmlns:w14="http://schemas.microsoft.com/office/word/2010/wordml" xmlns:w15="http://schemas.microsoft.com/office/word/2012/wordml" xmlns:w16cex="http://schemas.microsoft.com/office/word/2018/wordml/cex" xmlns:w16cid="http://schemas.microsoft.com/office/word/2016/wordml/cid" xmlns:w16="http://schemas.microsoft.com/office/word/2018/wordml" xmlns:w16du="http://schemas.microsoft.com/office/word/2023/wordml/word16du" xmlns:w16sdtdh="http://schemas.microsoft.com/office/word/2020/wordml/sdtdatahash" xmlns:w16se="http://schemas.microsoft.com/office/word/2015/wordml/symex" xmlns:wpg="http://schemas.microsoft.com/office/word/2010/wordprocessingGroup" xmlns:wpi="http://schemas.microsoft.com/office/word/2010/wordprocessingInk" xmlns:wne="http://schemas.microsoft.com/office/word/2006/wordml" xmlns:wps="http://schemas.microsoft.com/office/word/2010/wordprocessingShape" mc:Ignorable="w14 w15 w16se w16cid w16 w16cex w16sdtdh w16du wp14">
   <w:p>
     <w:pPr>
       <w:pStyle w:val="Footer"/>
@@ -5454,7 +5004,7 @@
 </file>
 
 <file path=word/footnotes.xml><?xml version="1.0" encoding="utf-8"?>
-<w:footnotes xmlns:wpc="http://schemas.microsoft.com/office/word/2010/wordprocessingCanvas" xmlns:mc="http://schemas.openxmlformats.org/markup-compatibility/2006" xmlns:o="urn:schemas-microsoft-com:office:office" xmlns:r="http://schemas.openxmlformats.org/officeDocument/2006/relationships" xmlns:m="http://schemas.openxmlformats.org/officeDocument/2006/math" xmlns:v="urn:schemas-microsoft-com:vml" xmlns:wp14="http://schemas.microsoft.com/office/word/2010/wordprocessingDrawing" xmlns:wp="http://schemas.openxmlformats.org/drawingml/2006/wordprocessingDrawing" xmlns:w10="urn:schemas-microsoft-com:office:word" xmlns:w="http://schemas.openxmlformats.org/wordprocessingml/2006/main" xmlns:w14="http://schemas.microsoft.com/office/word/2010/wordml" xmlns:w15="http://schemas.microsoft.com/office/word/2012/wordml" xmlns:wpg="http://schemas.microsoft.com/office/word/2010/wordprocessingGroup" xmlns:wpi="http://schemas.microsoft.com/office/word/2010/wordprocessingInk" xmlns:wne="http://schemas.microsoft.com/office/word/2006/wordml" xmlns:wps="http://schemas.microsoft.com/office/word/2010/wordprocessingShape" mc:Ignorable="w14 w15 wp14">
+<w:footnotes xmlns:wpc="http://schemas.microsoft.com/office/word/2010/wordprocessingCanvas" xmlns:cx="http://schemas.microsoft.com/office/drawing/2014/chartex" xmlns:cx1="http://schemas.microsoft.com/office/drawing/2015/9/8/chartex" xmlns:cx2="http://schemas.microsoft.com/office/drawing/2015/10/21/chartex" xmlns:cx3="http://schemas.microsoft.com/office/drawing/2016/5/9/chartex" xmlns:cx4="http://schemas.microsoft.com/office/drawing/2016/5/10/chartex" xmlns:cx5="http://schemas.microsoft.com/office/drawing/2016/5/11/chartex" xmlns:cx6="http://schemas.microsoft.com/office/drawing/2016/5/12/chartex" xmlns:cx7="http://schemas.microsoft.com/office/drawing/2016/5/13/chartex" xmlns:cx8="http://schemas.microsoft.com/office/drawing/2016/5/14/chartex" xmlns:mc="http://schemas.openxmlformats.org/markup-compatibility/2006" xmlns:aink="http://schemas.microsoft.com/office/drawing/2016/ink" xmlns:am3d="http://schemas.microsoft.com/office/drawing/2017/model3d" xmlns:o="urn:schemas-microsoft-com:office:office" xmlns:oel="http://schemas.microsoft.com/office/2019/extlst" xmlns:r="http://schemas.openxmlformats.org/officeDocument/2006/relationships" xmlns:m="http://schemas.openxmlformats.org/officeDocument/2006/math" xmlns:v="urn:schemas-microsoft-com:vml" xmlns:wp14="http://schemas.microsoft.com/office/word/2010/wordprocessingDrawing" xmlns:wp="http://schemas.openxmlformats.org/drawingml/2006/wordprocessingDrawing" xmlns:w10="urn:schemas-microsoft-com:office:word" xmlns:w="http://schemas.openxmlformats.org/wordprocessingml/2006/main" xmlns:w14="http://schemas.microsoft.com/office/word/2010/wordml" xmlns:w15="http://schemas.microsoft.com/office/word/2012/wordml" xmlns:w16cex="http://schemas.microsoft.com/office/word/2018/wordml/cex" xmlns:w16cid="http://schemas.microsoft.com/office/word/2016/wordml/cid" xmlns:w16="http://schemas.microsoft.com/office/word/2018/wordml" xmlns:w16du="http://schemas.microsoft.com/office/word/2023/wordml/word16du" xmlns:w16sdtdh="http://schemas.microsoft.com/office/word/2020/wordml/sdtdatahash" xmlns:w16se="http://schemas.microsoft.com/office/word/2015/wordml/symex" xmlns:wpg="http://schemas.microsoft.com/office/word/2010/wordprocessingGroup" xmlns:wpi="http://schemas.microsoft.com/office/word/2010/wordprocessingInk" xmlns:wne="http://schemas.microsoft.com/office/word/2006/wordml" xmlns:wps="http://schemas.microsoft.com/office/word/2010/wordprocessingShape" mc:Ignorable="w14 w15 w16se w16cid w16 w16cex w16sdtdh w16du wp14">
   <w:footnote w:type="separator" w:id="-1">
     <w:p>
       <w:pPr>
@@ -5479,7 +5029,7 @@
 </file>
 
 <file path=word/header1.xml><?xml version="1.0" encoding="utf-8"?>
-<w:hdr xmlns:wpc="http://schemas.microsoft.com/office/word/2010/wordprocessingCanvas" xmlns:mc="http://schemas.openxmlformats.org/markup-compatibility/2006" xmlns:o="urn:schemas-microsoft-com:office:office" xmlns:r="http://schemas.openxmlformats.org/officeDocument/2006/relationships" xmlns:m="http://schemas.openxmlformats.org/officeDocument/2006/math" xmlns:v="urn:schemas-microsoft-com:vml" xmlns:wp14="http://schemas.microsoft.com/office/word/2010/wordprocessingDrawing" xmlns:wp="http://schemas.openxmlformats.org/drawingml/2006/wordprocessingDrawing" xmlns:w10="urn:schemas-microsoft-com:office:word" xmlns:w="http://schemas.openxmlformats.org/wordprocessingml/2006/main" xmlns:w14="http://schemas.microsoft.com/office/word/2010/wordml" xmlns:w15="http://schemas.microsoft.com/office/word/2012/wordml" xmlns:wpg="http://schemas.microsoft.com/office/word/2010/wordprocessingGroup" xmlns:wpi="http://schemas.microsoft.com/office/word/2010/wordprocessingInk" xmlns:wne="http://schemas.microsoft.com/office/word/2006/wordml" xmlns:wps="http://schemas.microsoft.com/office/word/2010/wordprocessingShape" mc:Ignorable="w14 w15 wp14">
+<w:hdr xmlns:wpc="http://schemas.microsoft.com/office/word/2010/wordprocessingCanvas" xmlns:cx="http://schemas.microsoft.com/office/drawing/2014/chartex" xmlns:cx1="http://schemas.microsoft.com/office/drawing/2015/9/8/chartex" xmlns:cx2="http://schemas.microsoft.com/office/drawing/2015/10/21/chartex" xmlns:cx3="http://schemas.microsoft.com/office/drawing/2016/5/9/chartex" xmlns:cx4="http://schemas.microsoft.com/office/drawing/2016/5/10/chartex" xmlns:cx5="http://schemas.microsoft.com/office/drawing/2016/5/11/chartex" xmlns:cx6="http://schemas.microsoft.com/office/drawing/2016/5/12/chartex" xmlns:cx7="http://schemas.microsoft.com/office/drawing/2016/5/13/chartex" xmlns:cx8="http://schemas.microsoft.com/office/drawing/2016/5/14/chartex" xmlns:mc="http://schemas.openxmlformats.org/markup-compatibility/2006" xmlns:aink="http://schemas.microsoft.com/office/drawing/2016/ink" xmlns:am3d="http://schemas.microsoft.com/office/drawing/2017/model3d" xmlns:o="urn:schemas-microsoft-com:office:office" xmlns:oel="http://schemas.microsoft.com/office/2019/extlst" xmlns:r="http://schemas.openxmlformats.org/officeDocument/2006/relationships" xmlns:m="http://schemas.openxmlformats.org/officeDocument/2006/math" xmlns:v="urn:schemas-microsoft-com:vml" xmlns:wp14="http://schemas.microsoft.com/office/word/2010/wordprocessingDrawing" xmlns:wp="http://schemas.openxmlformats.org/drawingml/2006/wordprocessingDrawing" xmlns:w10="urn:schemas-microsoft-com:office:word" xmlns:w="http://schemas.openxmlformats.org/wordprocessingml/2006/main" xmlns:w14="http://schemas.microsoft.com/office/word/2010/wordml" xmlns:w15="http://schemas.microsoft.com/office/word/2012/wordml" xmlns:w16cex="http://schemas.microsoft.com/office/word/2018/wordml/cex" xmlns:w16cid="http://schemas.microsoft.com/office/word/2016/wordml/cid" xmlns:w16="http://schemas.microsoft.com/office/word/2018/wordml" xmlns:w16du="http://schemas.microsoft.com/office/word/2023/wordml/word16du" xmlns:w16sdtdh="http://schemas.microsoft.com/office/word/2020/wordml/sdtdatahash" xmlns:w16se="http://schemas.microsoft.com/office/word/2015/wordml/symex" xmlns:wpg="http://schemas.microsoft.com/office/word/2010/wordprocessingGroup" xmlns:wpi="http://schemas.microsoft.com/office/word/2010/wordprocessingInk" xmlns:wne="http://schemas.microsoft.com/office/word/2006/wordml" xmlns:wps="http://schemas.microsoft.com/office/word/2010/wordprocessingShape" mc:Ignorable="w14 w15 w16se w16cid w16 w16cex w16sdtdh w16du wp14">
   <w:p>
     <w:pPr>
       <w:pStyle w:val="Header"/>
@@ -5562,7 +5112,7 @@
 </file>
 
 <file path=word/header2.xml><?xml version="1.0" encoding="utf-8"?>
-<w:hdr xmlns:wpc="http://schemas.microsoft.com/office/word/2010/wordprocessingCanvas" xmlns:mc="http://schemas.openxmlformats.org/markup-compatibility/2006" xmlns:o="urn:schemas-microsoft-com:office:office" xmlns:r="http://schemas.openxmlformats.org/officeDocument/2006/relationships" xmlns:m="http://schemas.openxmlformats.org/officeDocument/2006/math" xmlns:v="urn:schemas-microsoft-com:vml" xmlns:wp14="http://schemas.microsoft.com/office/word/2010/wordprocessingDrawing" xmlns:wp="http://schemas.openxmlformats.org/drawingml/2006/wordprocessingDrawing" xmlns:w10="urn:schemas-microsoft-com:office:word" xmlns:w="http://schemas.openxmlformats.org/wordprocessingml/2006/main" xmlns:w14="http://schemas.microsoft.com/office/word/2010/wordml" xmlns:w15="http://schemas.microsoft.com/office/word/2012/wordml" xmlns:wpg="http://schemas.microsoft.com/office/word/2010/wordprocessingGroup" xmlns:wpi="http://schemas.microsoft.com/office/word/2010/wordprocessingInk" xmlns:wne="http://schemas.microsoft.com/office/word/2006/wordml" xmlns:wps="http://schemas.microsoft.com/office/word/2010/wordprocessingShape" mc:Ignorable="w14 w15 wp14">
+<w:hdr xmlns:wpc="http://schemas.microsoft.com/office/word/2010/wordprocessingCanvas" xmlns:cx="http://schemas.microsoft.com/office/drawing/2014/chartex" xmlns:cx1="http://schemas.microsoft.com/office/drawing/2015/9/8/chartex" xmlns:cx2="http://schemas.microsoft.com/office/drawing/2015/10/21/chartex" xmlns:cx3="http://schemas.microsoft.com/office/drawing/2016/5/9/chartex" xmlns:cx4="http://schemas.microsoft.com/office/drawing/2016/5/10/chartex" xmlns:cx5="http://schemas.microsoft.com/office/drawing/2016/5/11/chartex" xmlns:cx6="http://schemas.microsoft.com/office/drawing/2016/5/12/chartex" xmlns:cx7="http://schemas.microsoft.com/office/drawing/2016/5/13/chartex" xmlns:cx8="http://schemas.microsoft.com/office/drawing/2016/5/14/chartex" xmlns:mc="http://schemas.openxmlformats.org/markup-compatibility/2006" xmlns:aink="http://schemas.microsoft.com/office/drawing/2016/ink" xmlns:am3d="http://schemas.microsoft.com/office/drawing/2017/model3d" xmlns:o="urn:schemas-microsoft-com:office:office" xmlns:oel="http://schemas.microsoft.com/office/2019/extlst" xmlns:r="http://schemas.openxmlformats.org/officeDocument/2006/relationships" xmlns:m="http://schemas.openxmlformats.org/officeDocument/2006/math" xmlns:v="urn:schemas-microsoft-com:vml" xmlns:wp14="http://schemas.microsoft.com/office/word/2010/wordprocessingDrawing" xmlns:wp="http://schemas.openxmlformats.org/drawingml/2006/wordprocessingDrawing" xmlns:w10="urn:schemas-microsoft-com:office:word" xmlns:w="http://schemas.openxmlformats.org/wordprocessingml/2006/main" xmlns:w14="http://schemas.microsoft.com/office/word/2010/wordml" xmlns:w15="http://schemas.microsoft.com/office/word/2012/wordml" xmlns:w16cex="http://schemas.microsoft.com/office/word/2018/wordml/cex" xmlns:w16cid="http://schemas.microsoft.com/office/word/2016/wordml/cid" xmlns:w16="http://schemas.microsoft.com/office/word/2018/wordml" xmlns:w16du="http://schemas.microsoft.com/office/word/2023/wordml/word16du" xmlns:w16sdtdh="http://schemas.microsoft.com/office/word/2020/wordml/sdtdatahash" xmlns:w16se="http://schemas.microsoft.com/office/word/2015/wordml/symex" xmlns:wpg="http://schemas.microsoft.com/office/word/2010/wordprocessingGroup" xmlns:wpi="http://schemas.microsoft.com/office/word/2010/wordprocessingInk" xmlns:wne="http://schemas.microsoft.com/office/word/2006/wordml" xmlns:wps="http://schemas.microsoft.com/office/word/2010/wordprocessingShape" mc:Ignorable="w14 w15 w16se w16cid w16 w16cex w16sdtdh w16du wp14">
   <w:p>
     <w:pPr>
       <w:pStyle w:val="Header"/>
@@ -5645,7 +5195,7 @@
 </file>
 
 <file path=word/header3.xml><?xml version="1.0" encoding="utf-8"?>
-<w:hdr xmlns:wpc="http://schemas.microsoft.com/office/word/2010/wordprocessingCanvas" xmlns:mc="http://schemas.openxmlformats.org/markup-compatibility/2006" xmlns:o="urn:schemas-microsoft-com:office:office" xmlns:r="http://schemas.openxmlformats.org/officeDocument/2006/relationships" xmlns:m="http://schemas.openxmlformats.org/officeDocument/2006/math" xmlns:v="urn:schemas-microsoft-com:vml" xmlns:wp14="http://schemas.microsoft.com/office/word/2010/wordprocessingDrawing" xmlns:wp="http://schemas.openxmlformats.org/drawingml/2006/wordprocessingDrawing" xmlns:w10="urn:schemas-microsoft-com:office:word" xmlns:w="http://schemas.openxmlformats.org/wordprocessingml/2006/main" xmlns:w14="http://schemas.microsoft.com/office/word/2010/wordml" xmlns:w15="http://schemas.microsoft.com/office/word/2012/wordml" xmlns:wpg="http://schemas.microsoft.com/office/word/2010/wordprocessingGroup" xmlns:wpi="http://schemas.microsoft.com/office/word/2010/wordprocessingInk" xmlns:wne="http://schemas.microsoft.com/office/word/2006/wordml" xmlns:wps="http://schemas.microsoft.com/office/word/2010/wordprocessingShape" mc:Ignorable="w14 w15 wp14">
+<w:hdr xmlns:wpc="http://schemas.microsoft.com/office/word/2010/wordprocessingCanvas" xmlns:cx="http://schemas.microsoft.com/office/drawing/2014/chartex" xmlns:cx1="http://schemas.microsoft.com/office/drawing/2015/9/8/chartex" xmlns:cx2="http://schemas.microsoft.com/office/drawing/2015/10/21/chartex" xmlns:cx3="http://schemas.microsoft.com/office/drawing/2016/5/9/chartex" xmlns:cx4="http://schemas.microsoft.com/office/drawing/2016/5/10/chartex" xmlns:cx5="http://schemas.microsoft.com/office/drawing/2016/5/11/chartex" xmlns:cx6="http://schemas.microsoft.com/office/drawing/2016/5/12/chartex" xmlns:cx7="http://schemas.microsoft.com/office/drawing/2016/5/13/chartex" xmlns:cx8="http://schemas.microsoft.com/office/drawing/2016/5/14/chartex" xmlns:mc="http://schemas.openxmlformats.org/markup-compatibility/2006" xmlns:aink="http://schemas.microsoft.com/office/drawing/2016/ink" xmlns:am3d="http://schemas.microsoft.com/office/drawing/2017/model3d" xmlns:o="urn:schemas-microsoft-com:office:office" xmlns:oel="http://schemas.microsoft.com/office/2019/extlst" xmlns:r="http://schemas.openxmlformats.org/officeDocument/2006/relationships" xmlns:m="http://schemas.openxmlformats.org/officeDocument/2006/math" xmlns:v="urn:schemas-microsoft-com:vml" xmlns:wp14="http://schemas.microsoft.com/office/word/2010/wordprocessingDrawing" xmlns:wp="http://schemas.openxmlformats.org/drawingml/2006/wordprocessingDrawing" xmlns:w10="urn:schemas-microsoft-com:office:word" xmlns:w="http://schemas.openxmlformats.org/wordprocessingml/2006/main" xmlns:w14="http://schemas.microsoft.com/office/word/2010/wordml" xmlns:w15="http://schemas.microsoft.com/office/word/2012/wordml" xmlns:w16cex="http://schemas.microsoft.com/office/word/2018/wordml/cex" xmlns:w16cid="http://schemas.microsoft.com/office/word/2016/wordml/cid" xmlns:w16="http://schemas.microsoft.com/office/word/2018/wordml" xmlns:w16du="http://schemas.microsoft.com/office/word/2023/wordml/word16du" xmlns:w16sdtdh="http://schemas.microsoft.com/office/word/2020/wordml/sdtdatahash" xmlns:w16se="http://schemas.microsoft.com/office/word/2015/wordml/symex" xmlns:wpg="http://schemas.microsoft.com/office/word/2010/wordprocessingGroup" xmlns:wpi="http://schemas.microsoft.com/office/word/2010/wordprocessingInk" xmlns:wne="http://schemas.microsoft.com/office/word/2006/wordml" xmlns:wps="http://schemas.microsoft.com/office/word/2010/wordprocessingShape" mc:Ignorable="w14 w15 w16se w16cid w16 w16cex w16sdtdh w16du wp14">
   <w:p>
     <w:pPr>
       <w:pStyle w:val="Header"/>
@@ -5717,8 +5267,8 @@
 </file>
 
 <file path=word/numbering.xml><?xml version="1.0" encoding="utf-8"?>
-<w:numbering xmlns:wpc="http://schemas.microsoft.com/office/word/2010/wordprocessingCanvas" xmlns:mc="http://schemas.openxmlformats.org/markup-compatibility/2006" xmlns:o="urn:schemas-microsoft-com:office:office" xmlns:r="http://schemas.openxmlformats.org/officeDocument/2006/relationships" xmlns:m="http://schemas.openxmlformats.org/officeDocument/2006/math" xmlns:v="urn:schemas-microsoft-com:vml" xmlns:wp14="http://schemas.microsoft.com/office/word/2010/wordprocessingDrawing" xmlns:wp="http://schemas.openxmlformats.org/drawingml/2006/wordprocessingDrawing" xmlns:w10="urn:schemas-microsoft-com:office:word" xmlns:w="http://schemas.openxmlformats.org/wordprocessingml/2006/main" xmlns:w14="http://schemas.microsoft.com/office/word/2010/wordml" xmlns:w15="http://schemas.microsoft.com/office/word/2012/wordml" xmlns:wpg="http://schemas.microsoft.com/office/word/2010/wordprocessingGroup" xmlns:wpi="http://schemas.microsoft.com/office/word/2010/wordprocessingInk" xmlns:wne="http://schemas.microsoft.com/office/word/2006/wordml" xmlns:wps="http://schemas.microsoft.com/office/word/2010/wordprocessingShape" mc:Ignorable="w14 w15 wp14">
-  <w:abstractNum w:abstractNumId="0">
+<w:numbering xmlns:wpc="http://schemas.microsoft.com/office/word/2010/wordprocessingCanvas" xmlns:cx="http://schemas.microsoft.com/office/drawing/2014/chartex" xmlns:cx1="http://schemas.microsoft.com/office/drawing/2015/9/8/chartex" xmlns:cx2="http://schemas.microsoft.com/office/drawing/2015/10/21/chartex" xmlns:cx3="http://schemas.microsoft.com/office/drawing/2016/5/9/chartex" xmlns:cx4="http://schemas.microsoft.com/office/drawing/2016/5/10/chartex" xmlns:cx5="http://schemas.microsoft.com/office/drawing/2016/5/11/chartex" xmlns:cx6="http://schemas.microsoft.com/office/drawing/2016/5/12/chartex" xmlns:cx7="http://schemas.microsoft.com/office/drawing/2016/5/13/chartex" xmlns:cx8="http://schemas.microsoft.com/office/drawing/2016/5/14/chartex" xmlns:mc="http://schemas.openxmlformats.org/markup-compatibility/2006" xmlns:aink="http://schemas.microsoft.com/office/drawing/2016/ink" xmlns:am3d="http://schemas.microsoft.com/office/drawing/2017/model3d" xmlns:o="urn:schemas-microsoft-com:office:office" xmlns:oel="http://schemas.microsoft.com/office/2019/extlst" xmlns:r="http://schemas.openxmlformats.org/officeDocument/2006/relationships" xmlns:m="http://schemas.openxmlformats.org/officeDocument/2006/math" xmlns:v="urn:schemas-microsoft-com:vml" xmlns:wp14="http://schemas.microsoft.com/office/word/2010/wordprocessingDrawing" xmlns:wp="http://schemas.openxmlformats.org/drawingml/2006/wordprocessingDrawing" xmlns:w10="urn:schemas-microsoft-com:office:word" xmlns:w="http://schemas.openxmlformats.org/wordprocessingml/2006/main" xmlns:w14="http://schemas.microsoft.com/office/word/2010/wordml" xmlns:w15="http://schemas.microsoft.com/office/word/2012/wordml" xmlns:w16cex="http://schemas.microsoft.com/office/word/2018/wordml/cex" xmlns:w16cid="http://schemas.microsoft.com/office/word/2016/wordml/cid" xmlns:w16="http://schemas.microsoft.com/office/word/2018/wordml" xmlns:w16du="http://schemas.microsoft.com/office/word/2023/wordml/word16du" xmlns:w16sdtdh="http://schemas.microsoft.com/office/word/2020/wordml/sdtdatahash" xmlns:w16se="http://schemas.microsoft.com/office/word/2015/wordml/symex" xmlns:wpg="http://schemas.microsoft.com/office/word/2010/wordprocessingGroup" xmlns:wpi="http://schemas.microsoft.com/office/word/2010/wordprocessingInk" xmlns:wne="http://schemas.microsoft.com/office/word/2006/wordml" xmlns:wps="http://schemas.microsoft.com/office/word/2010/wordprocessingShape" mc:Ignorable="w14 w15 w16se w16cid w16 w16cex w16sdtdh w16du wp14">
+  <w:abstractNum w:abstractNumId="0" w15:restartNumberingAfterBreak="0">
     <w:nsid w:val="51574F42"/>
     <w:multiLevelType w:val="hybridMultilevel"/>
     <w:tmpl w:val="DE924620"/>
@@ -5808,14 +5358,14 @@
       </w:pPr>
     </w:lvl>
   </w:abstractNum>
-  <w:num w:numId="1">
+  <w:num w:numId="1" w16cid:durableId="386926523">
     <w:abstractNumId w:val="0"/>
   </w:num>
 </w:numbering>
 </file>
 
 <file path=word/styles.xml><?xml version="1.0" encoding="utf-8"?>
-<w:styles xmlns:mc="http://schemas.openxmlformats.org/markup-compatibility/2006" xmlns:r="http://schemas.openxmlformats.org/officeDocument/2006/relationships" xmlns:w="http://schemas.openxmlformats.org/wordprocessingml/2006/main" xmlns:w14="http://schemas.microsoft.com/office/word/2010/wordml" xmlns:w15="http://schemas.microsoft.com/office/word/2012/wordml" mc:Ignorable="w14 w15">
+<w:styles xmlns:mc="http://schemas.openxmlformats.org/markup-compatibility/2006" xmlns:r="http://schemas.openxmlformats.org/officeDocument/2006/relationships" xmlns:w="http://schemas.openxmlformats.org/wordprocessingml/2006/main" xmlns:w14="http://schemas.microsoft.com/office/word/2010/wordml" xmlns:w15="http://schemas.microsoft.com/office/word/2012/wordml" xmlns:w16cex="http://schemas.microsoft.com/office/word/2018/wordml/cex" xmlns:w16cid="http://schemas.microsoft.com/office/word/2016/wordml/cid" xmlns:w16="http://schemas.microsoft.com/office/word/2018/wordml" xmlns:w16du="http://schemas.microsoft.com/office/word/2023/wordml/word16du" xmlns:w16sdtdh="http://schemas.microsoft.com/office/word/2020/wordml/sdtdatahash" xmlns:w16se="http://schemas.microsoft.com/office/word/2015/wordml/symex" mc:Ignorable="w14 w15 w16se w16cid w16 w16cex w16sdtdh w16du">
   <w:docDefaults>
     <w:rPrDefault>
       <w:rPr>
@@ -5825,7 +5375,7 @@
     </w:rPrDefault>
     <w:pPrDefault/>
   </w:docDefaults>
-  <w:latentStyles w:defLockedState="0" w:defUIPriority="99" w:defSemiHidden="0" w:defUnhideWhenUsed="0" w:defQFormat="0" w:count="371">
+  <w:latentStyles w:defLockedState="0" w:defUIPriority="99" w:defSemiHidden="0" w:defUnhideWhenUsed="0" w:defQFormat="0" w:count="376">
     <w:lsdException w:name="Normal" w:uiPriority="0" w:qFormat="1"/>
     <w:lsdException w:name="heading 1" w:uiPriority="9" w:qFormat="1"/>
     <w:lsdException w:name="heading 2" w:semiHidden="1" w:uiPriority="9" w:unhideWhenUsed="1" w:qFormat="1"/>
@@ -6197,6 +5747,11 @@
     <w:lsdException w:name="List Table 5 Dark Accent 6" w:uiPriority="50"/>
     <w:lsdException w:name="List Table 6 Colorful Accent 6" w:uiPriority="51"/>
     <w:lsdException w:name="List Table 7 Colorful Accent 6" w:uiPriority="52"/>
+    <w:lsdException w:name="Mention" w:semiHidden="1" w:unhideWhenUsed="1"/>
+    <w:lsdException w:name="Smart Hyperlink" w:semiHidden="1" w:unhideWhenUsed="1"/>
+    <w:lsdException w:name="Hashtag" w:semiHidden="1" w:unhideWhenUsed="1"/>
+    <w:lsdException w:name="Unresolved Mention" w:semiHidden="1" w:unhideWhenUsed="1"/>
+    <w:lsdException w:name="Smart Link" w:semiHidden="1" w:unhideWhenUsed="1"/>
   </w:latentStyles>
   <w:style w:type="paragraph" w:default="1" w:styleId="Normal">
     <w:name w:val="Normal"/>
@@ -6560,4 +6115,16 @@
     </a:ext>
   </a:extLst>
 </a:theme>
+</file>
+
+<file path=customXml/item1.xml><?xml version="1.0" encoding="utf-8"?>
+<b:Sources xmlns:b="http://schemas.openxmlformats.org/officeDocument/2006/bibliography" xmlns="http://schemas.openxmlformats.org/officeDocument/2006/bibliography" SelectedStyle="\APASixthEditionOfficeOnline.xsl" StyleName="APA" Version="6"/>
+</file>
+
+<file path=customXml/itemProps1.xml><?xml version="1.0" encoding="utf-8"?>
+<ds:datastoreItem xmlns:ds="http://schemas.openxmlformats.org/officeDocument/2006/customXml" ds:itemID="{5CAA542B-1BCE-401C-945F-484A2BF84EF3}">
+  <ds:schemaRefs>
+    <ds:schemaRef ds:uri="http://schemas.openxmlformats.org/officeDocument/2006/bibliography"/>
+  </ds:schemaRefs>
+</ds:datastoreItem>
 </file>
</xml_diff>